<commit_message>
removed animation on datepicker in question 3 in the hopes of fixing strange usability issues reported in testing. also possible that jqueryui version upgrade will have helped
</commit_message>
<xml_diff>
--- a/docs/testing/WebsiteTesting-10Sept2014responsestocommentsfromTom.docx
+++ b/docs/testing/WebsiteTesting-10Sept2014responsestocommentsfromTom.docx
@@ -2036,6 +2036,20 @@
         <w:contextualSpacing w:val="0"/>
         <w:jc w:val="left"/>
       </w:pPr>
+      <w:r>
+        <w:rPr>
+          <w:rtl w:val="0"/>
+        </w:rPr>
+      </w:r>
+    </w:p>
+    <w:p>
+      <w:pPr>
+        <w:widowControl w:val="1"/>
+        <w:spacing w:lineRule="auto" w:after="0" w:line="276" w:before="0"/>
+        <w:ind w:left="720" w:firstLine="0" w:right="0"/>
+        <w:contextualSpacing w:val="0"/>
+        <w:jc w:val="left"/>
+      </w:pPr>
       <w:bookmarkStart w:id="2" w:colFirst="0" w:name="h.1fob9te" w:colLast="0"/>
       <w:bookmarkEnd w:id="2"/>
       <w:r>
@@ -2069,23 +2083,29 @@
       </w:r>
       <w:r>
         <w:rPr>
-          <w:rFonts w:cs="Times New Roman" w:hAnsi="Times New Roman" w:eastAsia="Times New Roman" w:ascii="Times New Roman"/>
-          <w:b w:val="0"/>
+          <w:rtl w:val="0"/>
+        </w:rPr>
+      </w:r>
+    </w:p>
+    <w:p>
+      <w:pPr>
+        <w:widowControl w:val="1"/>
+        <w:spacing w:lineRule="auto" w:after="0" w:line="276" w:before="0"/>
+        <w:ind w:left="0" w:firstLine="720" w:right="0"/>
+        <w:contextualSpacing w:val="0"/>
+        <w:jc w:val="left"/>
+      </w:pPr>
+      <w:r>
+        <w:rPr>
           <w:color w:val="ff3333"/>
-          <w:sz w:val="24"/>
-          <w:rtl w:val="0"/>
-        </w:rPr>
-        <w:t xml:space="preserve">Tom: Will have to revisit</w:t>
-      </w:r>
-      <w:r>
-        <w:rPr>
-          <w:rFonts w:cs="Arial" w:hAnsi="Arial" w:eastAsia="Arial" w:ascii="Arial"/>
-          <w:b w:val="0"/>
-          <w:color w:val="e36c0a"/>
-          <w:sz w:val="24"/>
-          <w:rtl w:val="0"/>
-        </w:rPr>
-        <w:t xml:space="preserve"> </w:t>
+          <w:rtl w:val="0"/>
+        </w:rPr>
+        <w:t xml:space="preserve">I was never able to recreate any of these issues and can’t think of anything that might cause them to occur. However it is possible that the calendar I was using contained bugs. A new version of the calendar has since been released and the OfJ tool is now using this version. This may have an effect on the incorrect behaviour. </w:t>
+      </w:r>
+      <w:r>
+        <w:rPr>
+          <w:rtl w:val="0"/>
+        </w:rPr>
       </w:r>
     </w:p>
     <w:p>

</xml_diff>

<commit_message>
implemented footer change as part of issue #9
</commit_message>
<xml_diff>
--- a/docs/testing/WebsiteTesting-10Sept2014responsestocommentsfromTom.docx
+++ b/docs/testing/WebsiteTesting-10Sept2014responsestocommentsfromTom.docx
@@ -1258,13 +1258,15 @@
       </w:pPr>
       <w:r>
         <w:rPr>
-          <w:rFonts w:cs="Times New Roman" w:hAnsi="Times New Roman" w:eastAsia="Times New Roman" w:ascii="Times New Roman"/>
-          <w:b w:val="0"/>
           <w:color w:val="ff3333"/>
-          <w:sz w:val="24"/>
-          <w:rtl w:val="0"/>
-        </w:rPr>
-        <w:t xml:space="preserve">Footer presenting problems - revisit</w:t>
+          <w:rtl w:val="0"/>
+        </w:rPr>
+        <w:t xml:space="preserve">Footer change implemented.</w:t>
+      </w:r>
+      <w:r>
+        <w:rPr>
+          <w:rtl w:val="0"/>
+        </w:rPr>
       </w:r>
     </w:p>
     <w:p>

</xml_diff>

<commit_message>
implemented a change to accommodate a grid of available mechanism previews on larger screens instead of a scrollable strip. scrollable strip still appears on smaller screens
</commit_message>
<xml_diff>
--- a/docs/testing/WebsiteTesting-10Sept2014responsestocommentsfromTom.docx
+++ b/docs/testing/WebsiteTesting-10Sept2014responsestocommentsfromTom.docx
@@ -141,6 +141,22 @@
           <w:rtl w:val="0"/>
         </w:rPr>
         <w:t xml:space="preserve">Happy to discuss this one. We think that most people will use the online tool on a computer and our preference is to eliminate the arrow even if it makes the smartphone version a bit wonky. However, we want to hear from you about a) how bad it would look on a smartphone, and b) how much work it would take for you to change it.</w:t>
+      </w:r>
+    </w:p>
+    <w:p>
+      <w:pPr>
+        <w:widowControl w:val="1"/>
+        <w:spacing w:lineRule="auto" w:after="0" w:line="276" w:before="0"/>
+        <w:ind w:left="720" w:firstLine="0" w:right="0"/>
+        <w:contextualSpacing w:val="0"/>
+        <w:jc w:val="left"/>
+      </w:pPr>
+      <w:r>
+        <w:rPr>
+          <w:color w:val="ff3333"/>
+          <w:rtl w:val="0"/>
+        </w:rPr>
+        <w:t xml:space="preserve">Implemented a change so that above small screen sizes the available mechanisms are displayed in a grid instead of a scrollable strip with arrows.</w:t>
       </w:r>
     </w:p>
     <w:p>

</xml_diff>

<commit_message>
completed issue #23 after discussion wiht Matt
</commit_message>
<xml_diff>
--- a/docs/testing/WebsiteTesting-10Sept2014responsestocommentsfromTom.docx
+++ b/docs/testing/WebsiteTesting-10Sept2014responsestocommentsfromTom.docx
@@ -2641,13 +2641,15 @@
       </w:pPr>
       <w:r>
         <w:rPr>
-          <w:rFonts w:cs="Times New Roman" w:hAnsi="Times New Roman" w:eastAsia="Times New Roman" w:ascii="Times New Roman"/>
-          <w:b w:val="0"/>
           <w:color w:val="ff3333"/>
-          <w:sz w:val="24"/>
-          <w:rtl w:val="0"/>
-        </w:rPr>
-        <w:t xml:space="preserve">Tom: how does abuse under 18 integrate? Currently only relevant if something else is also selected?</w:t>
+          <w:rtl w:val="0"/>
+        </w:rPr>
+        <w:t xml:space="preserve">Implemented, though removed Abused against a child under the age of 18 after discussion with Matt.</w:t>
+      </w:r>
+      <w:r>
+        <w:rPr>
+          <w:rtl w:val="0"/>
+        </w:rPr>
       </w:r>
     </w:p>
     <w:p>

</xml_diff>

<commit_message>
Completed implementation of issue #28 to only use a single column with the expected ordering
</commit_message>
<xml_diff>
--- a/docs/testing/WebsiteTesting-10Sept2014responsestocommentsfromTom.docx
+++ b/docs/testing/WebsiteTesting-10Sept2014responsestocommentsfromTom.docx
@@ -2931,13 +2931,105 @@
       </w:pPr>
       <w:r>
         <w:rPr>
-          <w:rFonts w:cs="Times New Roman" w:hAnsi="Times New Roman" w:eastAsia="Times New Roman" w:ascii="Times New Roman"/>
-          <w:b w:val="0"/>
-          <w:color w:val="ff3333"/>
-          <w:sz w:val="24"/>
-          <w:rtl w:val="0"/>
-        </w:rPr>
-        <w:t xml:space="preserve">This has been implemented but I would prefer to do it a little differently. The current setup has two columns on larger screens (laptop / desktop) and a single column on smaller screens (phone). In order to have the described ordering in two columns we have to have a rather confusing ordering in the single column, whereby 'None of the above' is in the middle of the list. I would prefer to have all screen sizes show a single column, with the order: Soldier in government's army, Police officer, Other government official, Company or corporation, Soldier in rebel army, None of the above, Unknown.</w:t>
+          <w:color w:val="ff3333"/>
+          <w:rtl w:val="0"/>
+        </w:rPr>
+        <w:t xml:space="preserve">This had to be implemented slightly differently to described.</w:t>
+      </w:r>
+      <w:r>
+        <w:rPr>
+          <w:rFonts w:cs="Times New Roman" w:hAnsi="Times New Roman" w:eastAsia="Times New Roman" w:ascii="Times New Roman"/>
+          <w:b w:val="0"/>
+          <w:color w:val="ff3333"/>
+          <w:sz w:val="24"/>
+          <w:rtl w:val="0"/>
+        </w:rPr>
+        <w:t xml:space="preserve"> The </w:t>
+      </w:r>
+      <w:r>
+        <w:rPr>
+          <w:color w:val="ff3333"/>
+          <w:rtl w:val="0"/>
+        </w:rPr>
+        <w:t xml:space="preserve">previous </w:t>
+      </w:r>
+      <w:r>
+        <w:rPr>
+          <w:rFonts w:cs="Times New Roman" w:hAnsi="Times New Roman" w:eastAsia="Times New Roman" w:ascii="Times New Roman"/>
+          <w:b w:val="0"/>
+          <w:color w:val="ff3333"/>
+          <w:sz w:val="24"/>
+          <w:rtl w:val="0"/>
+        </w:rPr>
+        <w:t xml:space="preserve">setup </w:t>
+      </w:r>
+      <w:r>
+        <w:rPr>
+          <w:color w:val="ff3333"/>
+          <w:rtl w:val="0"/>
+        </w:rPr>
+        <w:t xml:space="preserve">had </w:t>
+      </w:r>
+      <w:r>
+        <w:rPr>
+          <w:rFonts w:cs="Times New Roman" w:hAnsi="Times New Roman" w:eastAsia="Times New Roman" w:ascii="Times New Roman"/>
+          <w:b w:val="0"/>
+          <w:color w:val="ff3333"/>
+          <w:sz w:val="24"/>
+          <w:rtl w:val="0"/>
+        </w:rPr>
+        <w:t xml:space="preserve">two columns on larger screens (laptop / desktop) and a single column on smaller screens (phone). In order to have the described ordering in two columns we </w:t>
+      </w:r>
+      <w:r>
+        <w:rPr>
+          <w:color w:val="ff3333"/>
+          <w:rtl w:val="0"/>
+        </w:rPr>
+        <w:t xml:space="preserve">had</w:t>
+      </w:r>
+      <w:r>
+        <w:rPr>
+          <w:rFonts w:cs="Times New Roman" w:hAnsi="Times New Roman" w:eastAsia="Times New Roman" w:ascii="Times New Roman"/>
+          <w:b w:val="0"/>
+          <w:color w:val="ff3333"/>
+          <w:sz w:val="24"/>
+          <w:rtl w:val="0"/>
+        </w:rPr>
+        <w:t xml:space="preserve"> to have a rather confusing ordering in the single column, whereby 'None of the above' </w:t>
+      </w:r>
+      <w:r>
+        <w:rPr>
+          <w:color w:val="ff3333"/>
+          <w:rtl w:val="0"/>
+        </w:rPr>
+        <w:t xml:space="preserve">was</w:t>
+      </w:r>
+      <w:r>
+        <w:rPr>
+          <w:rFonts w:cs="Times New Roman" w:hAnsi="Times New Roman" w:eastAsia="Times New Roman" w:ascii="Times New Roman"/>
+          <w:b w:val="0"/>
+          <w:color w:val="ff3333"/>
+          <w:sz w:val="24"/>
+          <w:rtl w:val="0"/>
+        </w:rPr>
+        <w:t xml:space="preserve"> in the middle of the list. I </w:t>
+      </w:r>
+      <w:r>
+        <w:rPr>
+          <w:color w:val="ff3333"/>
+          <w:rtl w:val="0"/>
+        </w:rPr>
+        <w:t xml:space="preserve">have standardised this question across all size screens to show</w:t>
+      </w:r>
+      <w:r>
+        <w:rPr>
+          <w:rFonts w:cs="Times New Roman" w:hAnsi="Times New Roman" w:eastAsia="Times New Roman" w:ascii="Times New Roman"/>
+          <w:b w:val="0"/>
+          <w:color w:val="ff3333"/>
+          <w:sz w:val="24"/>
+          <w:rtl w:val="0"/>
+        </w:rPr>
+        <w:t xml:space="preserve"> a single column with the order: Soldier in government's army, Police officer, Other government official, Company or corporation, Soldier in rebel army, None of the above, Unknown.</w:t>
       </w:r>
     </w:p>
     <w:p>

</xml_diff>

<commit_message>
resolved issue #12 - icc availability based on q2a/q2b. This was actually a fairly complex inconsistency in how countries and dates were verified dependent on whether or not q1 had been answered with a country relevant to the mechanism. Addressed by updating date-check logic to ensure q2b was not able to keep a mechanism available if it was unanswered. Also addressed a number of text formatting issues (missing underlines and word wraps in links.
</commit_message>
<xml_diff>
--- a/docs/testing/WebsiteTesting-10Sept2014responsestocommentsfromTom.docx
+++ b/docs/testing/WebsiteTesting-10Sept2014responsestocommentsfromTom.docx
@@ -115,13 +115,13 @@
       </w:pPr>
       <w:r>
         <w:rPr>
-          <w:rFonts w:cs="Times New Roman" w:hAnsi="Times New Roman" w:eastAsia="Times New Roman" w:ascii="Times New Roman"/>
-          <w:b w:val="0"/>
-          <w:color w:val="ff3333"/>
-          <w:sz w:val="24"/>
-          <w:rtl w:val="0"/>
-        </w:rPr>
-        <w:t xml:space="preserve">Discussion required - significant effort involved in changing this behaviour as it is designed to accommodate smaller (i.e. smartphone) screens.</w:t>
+          <w:rFonts w:cs="Arial" w:hAnsi="Arial" w:eastAsia="Arial" w:ascii="Arial"/>
+          <w:b w:val="0"/>
+          <w:color w:val="e36c0a"/>
+          <w:sz w:val="24"/>
+          <w:rtl w:val="0"/>
+        </w:rPr>
+        <w:t xml:space="preserve">Happy to discuss this one. We think that most people will use the online tool on a computer and our preference is to eliminate the arrow even if it makes the smartphone version a bit wonky. However, we want to hear from you about a) how bad it would look on a smartphone, and b) how much work it would take for you to change it.</w:t>
       </w:r>
     </w:p>
     <w:p>
@@ -131,16 +131,12 @@
         <w:ind w:left="720" w:firstLine="0" w:right="0"/>
         <w:contextualSpacing w:val="0"/>
         <w:jc w:val="left"/>
-      </w:pPr>
-      <w:r>
-        <w:rPr>
-          <w:rFonts w:cs="Arial" w:hAnsi="Arial" w:eastAsia="Arial" w:ascii="Arial"/>
-          <w:b w:val="0"/>
-          <w:color w:val="e36c0a"/>
-          <w:sz w:val="24"/>
-          <w:rtl w:val="0"/>
-        </w:rPr>
-        <w:t xml:space="preserve">Happy to discuss this one. We think that most people will use the online tool on a computer and our preference is to eliminate the arrow even if it makes the smartphone version a bit wonky. However, we want to hear from you about a) how bad it would look on a smartphone, and b) how much work it would take for you to change it.</w:t>
+        <w:rPr/>
+      </w:pPr>
+      <w:r>
+        <w:rPr>
+          <w:rtl w:val="0"/>
+        </w:rPr>
       </w:r>
     </w:p>
     <w:p>
@@ -202,19 +198,33 @@
       <w:pPr>
         <w:widowControl w:val="1"/>
         <w:spacing w:lineRule="auto" w:after="0" w:line="276" w:before="0"/>
+        <w:ind w:left="0" w:firstLine="0" w:right="0"/>
+        <w:contextualSpacing w:val="0"/>
+        <w:jc w:val="left"/>
+      </w:pPr>
+      <w:r>
+        <w:rPr>
+          <w:rtl w:val="0"/>
+        </w:rPr>
+      </w:r>
+    </w:p>
+    <w:p>
+      <w:pPr>
+        <w:widowControl w:val="1"/>
+        <w:spacing w:lineRule="auto" w:after="0" w:line="276" w:before="0"/>
         <w:ind w:left="720" w:firstLine="0" w:right="0"/>
         <w:contextualSpacing w:val="0"/>
         <w:jc w:val="left"/>
       </w:pPr>
       <w:r>
         <w:rPr>
-          <w:rFonts w:cs="Times New Roman" w:hAnsi="Times New Roman" w:eastAsia="Times New Roman" w:ascii="Times New Roman"/>
-          <w:b w:val="0"/>
-          <w:color w:val="ff3333"/>
-          <w:sz w:val="24"/>
-          <w:rtl w:val="0"/>
-        </w:rPr>
-        <w:t xml:space="preserve">This is possible and simple to implement but it also raises the possibility of users thinking nothing is happening and clicking around other answers to try to trigger a response. Some sort of additional visual confirmation may be required, e.g. “Processing...”</w:t>
+          <w:rFonts w:cs="Arial" w:hAnsi="Arial" w:eastAsia="Arial" w:ascii="Arial"/>
+          <w:b w:val="0"/>
+          <w:color w:val="e36c0a"/>
+          <w:sz w:val="24"/>
+          <w:rtl w:val="0"/>
+        </w:rPr>
+        <w:t xml:space="preserve">We think a 1 second delay wouldn’t cause users to think nothing is happening and start clicking around. If your experience is that 1 second is too long, then maybe we can do ½ second.</w:t>
       </w:r>
     </w:p>
     <w:p>
@@ -227,13 +237,8 @@
       </w:pPr>
       <w:r>
         <w:rPr>
-          <w:rFonts w:cs="Arial" w:hAnsi="Arial" w:eastAsia="Arial" w:ascii="Arial"/>
-          <w:b w:val="0"/>
-          <w:color w:val="e36c0a"/>
-          <w:sz w:val="24"/>
-          <w:rtl w:val="0"/>
-        </w:rPr>
-        <w:t xml:space="preserve">We think a 1 second delay wouldn’t cause users to think nothing is happening and start clicking around. If your experience is that 1 second is too long, then maybe we can do ½ second.</w:t>
+          <w:rtl w:val="0"/>
+        </w:rPr>
       </w:r>
     </w:p>
     <w:p>
@@ -304,13 +309,8 @@
       </w:pPr>
       <w:r>
         <w:rPr>
-          <w:rFonts w:cs="Times New Roman" w:hAnsi="Times New Roman" w:eastAsia="Times New Roman" w:ascii="Times New Roman"/>
-          <w:b w:val="0"/>
-          <w:color w:val="ff3333"/>
-          <w:sz w:val="24"/>
-          <w:rtl w:val="0"/>
-        </w:rPr>
-        <w:t xml:space="preserve">Yes, should be relatively simple, but is this actually something that users are expected to need or is it just something that would make testing easier?</w:t>
+          <w:rtl w:val="0"/>
+        </w:rPr>
       </w:r>
     </w:p>
     <w:p>
@@ -434,11 +434,467 @@
         <w:rPr>
           <w:rFonts w:cs="Times New Roman" w:hAnsi="Times New Roman" w:eastAsia="Times New Roman" w:ascii="Times New Roman"/>
           <w:b w:val="0"/>
-          <w:color w:val="ff3333"/>
-          <w:sz w:val="24"/>
-          <w:rtl w:val="0"/>
-        </w:rPr>
-        <w:t xml:space="preserve">Yes, should be relatively simple.</w:t>
+          <w:i w:val="0"/>
+          <w:color w:val="ff3333"/>
+          <w:sz w:val="24"/>
+          <w:rtl w:val="0"/>
+        </w:rPr>
+        <w:t xml:space="preserve">Implemented as requested.</w:t>
+      </w:r>
+    </w:p>
+    <w:p>
+      <w:pPr>
+        <w:widowControl w:val="1"/>
+        <w:numPr>
+          <w:ilvl w:val="0"/>
+          <w:numId w:val="1"/>
+        </w:numPr>
+        <w:spacing w:lineRule="auto" w:after="0" w:line="276" w:before="0"/>
+        <w:ind w:left="360" w:right="0" w:hanging="359"/>
+        <w:contextualSpacing w:val="1"/>
+        <w:jc w:val="left"/>
+        <w:rPr>
+          <w:rFonts w:cs="Times New Roman" w:hAnsi="Times New Roman" w:eastAsia="Times New Roman" w:ascii="Times New Roman"/>
+          <w:b w:val="0"/>
+          <w:color w:val="000000"/>
+          <w:sz w:val="24"/>
+        </w:rPr>
+      </w:pPr>
+      <w:r>
+        <w:rPr>
+          <w:rFonts w:cs="Times New Roman" w:hAnsi="Times New Roman" w:eastAsia="Times New Roman" w:ascii="Times New Roman"/>
+          <w:b w:val="1"/>
+          <w:color w:val="000000"/>
+          <w:sz w:val="24"/>
+          <w:rtl w:val="0"/>
+        </w:rPr>
+        <w:t xml:space="preserve">Why This Question</w:t>
+      </w:r>
+      <w:r>
+        <w:rPr>
+          <w:rFonts w:cs="Times New Roman" w:hAnsi="Times New Roman" w:eastAsia="Times New Roman" w:ascii="Times New Roman"/>
+          <w:b w:val="0"/>
+          <w:color w:val="000000"/>
+          <w:sz w:val="24"/>
+          <w:rtl w:val="0"/>
+        </w:rPr>
+        <w:t xml:space="preserve"> </w:t>
+      </w:r>
+      <w:r>
+        <w:rPr>
+          <w:rFonts w:cs="Times New Roman" w:hAnsi="Times New Roman" w:eastAsia="Times New Roman" w:ascii="Times New Roman"/>
+          <w:b w:val="1"/>
+          <w:color w:val="000000"/>
+          <w:sz w:val="24"/>
+          <w:rtl w:val="0"/>
+        </w:rPr>
+        <w:t xml:space="preserve">part 2</w:t>
+      </w:r>
+      <w:r>
+        <w:rPr>
+          <w:rFonts w:cs="Times New Roman" w:hAnsi="Times New Roman" w:eastAsia="Times New Roman" w:ascii="Times New Roman"/>
+          <w:b w:val="0"/>
+          <w:color w:val="000000"/>
+          <w:sz w:val="24"/>
+          <w:rtl w:val="0"/>
+        </w:rPr>
+        <w:t xml:space="preserve"> – We’d like to give more of an explanation about what choosing “unknown” implies in certain questions. So we’d like to add the following sentence(s) to “Why This Question” for the following questions:</w:t>
+      </w:r>
+    </w:p>
+    <w:p>
+      <w:pPr>
+        <w:widowControl w:val="1"/>
+        <w:numPr>
+          <w:ilvl w:val="1"/>
+          <w:numId w:val="1"/>
+        </w:numPr>
+        <w:spacing w:lineRule="auto" w:after="0" w:line="276" w:before="0"/>
+        <w:ind w:left="720" w:right="0" w:hanging="359"/>
+        <w:contextualSpacing w:val="1"/>
+        <w:jc w:val="left"/>
+        <w:rPr>
+          <w:rFonts w:cs="Times New Roman" w:hAnsi="Times New Roman" w:eastAsia="Times New Roman" w:ascii="Times New Roman"/>
+          <w:b w:val="0"/>
+          <w:color w:val="000000"/>
+          <w:sz w:val="24"/>
+        </w:rPr>
+      </w:pPr>
+      <w:r>
+        <w:rPr>
+          <w:rFonts w:cs="Times New Roman" w:hAnsi="Times New Roman" w:eastAsia="Times New Roman" w:ascii="Times New Roman"/>
+          <w:b w:val="1"/>
+          <w:color w:val="000000"/>
+          <w:sz w:val="24"/>
+          <w:rtl w:val="0"/>
+        </w:rPr>
+        <w:t xml:space="preserve">Question 2a</w:t>
+      </w:r>
+      <w:r>
+        <w:rPr>
+          <w:rFonts w:cs="Times New Roman" w:hAnsi="Times New Roman" w:eastAsia="Times New Roman" w:ascii="Times New Roman"/>
+          <w:b w:val="0"/>
+          <w:color w:val="000000"/>
+          <w:sz w:val="24"/>
+          <w:rtl w:val="0"/>
+        </w:rPr>
+        <w:t xml:space="preserve"> – “An answer of ‘unknown’ to this question assumes that there were </w:t>
+      </w:r>
+      <w:r>
+        <w:rPr>
+          <w:rFonts w:cs="Times New Roman" w:hAnsi="Times New Roman" w:eastAsia="Times New Roman" w:ascii="Times New Roman"/>
+          <w:b w:val="0"/>
+          <w:color w:val="000000"/>
+          <w:sz w:val="24"/>
+          <w:u w:val="single"/>
+          <w:rtl w:val="0"/>
+        </w:rPr>
+        <w:t xml:space="preserve">not</w:t>
+      </w:r>
+      <w:r>
+        <w:rPr>
+          <w:rFonts w:cs="Times New Roman" w:hAnsi="Times New Roman" w:eastAsia="Times New Roman" w:ascii="Times New Roman"/>
+          <w:b w:val="0"/>
+          <w:color w:val="000000"/>
+          <w:sz w:val="24"/>
+          <w:rtl w:val="0"/>
+        </w:rPr>
+        <w:t xml:space="preserve"> citizens of any other country who participated in the abuses. In other words, for this question an answer of ‘unknown’ will have the same result as ‘no’.”</w:t>
+      </w:r>
+    </w:p>
+    <w:p>
+      <w:pPr>
+        <w:widowControl w:val="1"/>
+        <w:numPr>
+          <w:ilvl w:val="1"/>
+          <w:numId w:val="1"/>
+        </w:numPr>
+        <w:spacing w:lineRule="auto" w:after="0" w:line="276" w:before="0"/>
+        <w:ind w:left="720" w:right="0" w:hanging="359"/>
+        <w:contextualSpacing w:val="1"/>
+        <w:jc w:val="left"/>
+        <w:rPr>
+          <w:rFonts w:cs="Times New Roman" w:hAnsi="Times New Roman" w:eastAsia="Times New Roman" w:ascii="Times New Roman"/>
+          <w:b w:val="0"/>
+          <w:color w:val="000000"/>
+          <w:sz w:val="24"/>
+        </w:rPr>
+      </w:pPr>
+      <w:r>
+        <w:rPr>
+          <w:rFonts w:cs="Times New Roman" w:hAnsi="Times New Roman" w:eastAsia="Times New Roman" w:ascii="Times New Roman"/>
+          <w:b w:val="1"/>
+          <w:color w:val="000000"/>
+          <w:sz w:val="24"/>
+          <w:rtl w:val="0"/>
+        </w:rPr>
+        <w:t xml:space="preserve">Question 10 </w:t>
+      </w:r>
+      <w:r>
+        <w:rPr>
+          <w:rFonts w:cs="Times New Roman" w:hAnsi="Times New Roman" w:eastAsia="Times New Roman" w:ascii="Times New Roman"/>
+          <w:b w:val="0"/>
+          <w:color w:val="000000"/>
+          <w:sz w:val="24"/>
+          <w:rtl w:val="0"/>
+        </w:rPr>
+        <w:t xml:space="preserve">– “Please answer ‘unknown’ if you are not completely sure who was responsible for the abuses. An answer of ‘unknown’ to this question will not eliminate any of the justice options.”</w:t>
+      </w:r>
+    </w:p>
+    <w:p>
+      <w:pPr>
+        <w:widowControl w:val="1"/>
+        <w:numPr>
+          <w:ilvl w:val="1"/>
+          <w:numId w:val="1"/>
+        </w:numPr>
+        <w:spacing w:lineRule="auto" w:after="0" w:line="276" w:before="0"/>
+        <w:ind w:left="720" w:right="0" w:hanging="359"/>
+        <w:contextualSpacing w:val="1"/>
+        <w:jc w:val="left"/>
+        <w:rPr>
+          <w:rFonts w:cs="Times New Roman" w:hAnsi="Times New Roman" w:eastAsia="Times New Roman" w:ascii="Times New Roman"/>
+          <w:b w:val="0"/>
+          <w:color w:val="000000"/>
+          <w:sz w:val="24"/>
+        </w:rPr>
+      </w:pPr>
+      <w:r>
+        <w:rPr>
+          <w:rFonts w:cs="Times New Roman" w:hAnsi="Times New Roman" w:eastAsia="Times New Roman" w:ascii="Times New Roman"/>
+          <w:b w:val="1"/>
+          <w:color w:val="000000"/>
+          <w:sz w:val="24"/>
+          <w:rtl w:val="0"/>
+        </w:rPr>
+        <w:t xml:space="preserve">Question 11 </w:t>
+      </w:r>
+      <w:r>
+        <w:rPr>
+          <w:rFonts w:cs="Times New Roman" w:hAnsi="Times New Roman" w:eastAsia="Times New Roman" w:ascii="Times New Roman"/>
+          <w:b w:val="0"/>
+          <w:color w:val="000000"/>
+          <w:sz w:val="24"/>
+          <w:rtl w:val="0"/>
+        </w:rPr>
+        <w:t xml:space="preserve">– “An answer of ‘unknown’ to this question assumes that none of the people responsible for the abuses are currently living in Canada. In other words, for this question an answer of ‘unknown’ will have the same result as ‘no’.”</w:t>
+      </w:r>
+    </w:p>
+    <w:p>
+      <w:pPr>
+        <w:widowControl w:val="1"/>
+        <w:numPr>
+          <w:ilvl w:val="1"/>
+          <w:numId w:val="1"/>
+        </w:numPr>
+        <w:spacing w:lineRule="auto" w:after="0" w:line="276" w:before="0"/>
+        <w:ind w:left="720" w:right="0" w:hanging="359"/>
+        <w:contextualSpacing w:val="1"/>
+        <w:jc w:val="left"/>
+        <w:rPr>
+          <w:rFonts w:cs="Times New Roman" w:hAnsi="Times New Roman" w:eastAsia="Times New Roman" w:ascii="Times New Roman"/>
+          <w:b w:val="0"/>
+          <w:color w:val="000000"/>
+          <w:sz w:val="24"/>
+        </w:rPr>
+      </w:pPr>
+      <w:r>
+        <w:rPr>
+          <w:rFonts w:cs="Times New Roman" w:hAnsi="Times New Roman" w:eastAsia="Times New Roman" w:ascii="Times New Roman"/>
+          <w:b w:val="1"/>
+          <w:color w:val="000000"/>
+          <w:sz w:val="24"/>
+          <w:rtl w:val="0"/>
+        </w:rPr>
+        <w:t xml:space="preserve">Question 12 </w:t>
+      </w:r>
+      <w:r>
+        <w:rPr>
+          <w:rFonts w:cs="Times New Roman" w:hAnsi="Times New Roman" w:eastAsia="Times New Roman" w:ascii="Times New Roman"/>
+          <w:b w:val="0"/>
+          <w:color w:val="000000"/>
+          <w:sz w:val="24"/>
+          <w:rtl w:val="0"/>
+        </w:rPr>
+        <w:t xml:space="preserve">– “An answer of ‘unknown’ to this question assumes that none of the people responsible for the abuses ever visit Canada. In other words, for this question an answer of ‘unknown’ will have the same result as ‘no’.”</w:t>
+      </w:r>
+    </w:p>
+    <w:p>
+      <w:pPr>
+        <w:widowControl w:val="1"/>
+        <w:numPr>
+          <w:ilvl w:val="1"/>
+          <w:numId w:val="1"/>
+        </w:numPr>
+        <w:spacing w:lineRule="auto" w:after="0" w:line="276" w:before="0"/>
+        <w:ind w:left="720" w:right="0" w:hanging="359"/>
+        <w:contextualSpacing w:val="1"/>
+        <w:jc w:val="left"/>
+        <w:rPr>
+          <w:rFonts w:cs="Times New Roman" w:hAnsi="Times New Roman" w:eastAsia="Times New Roman" w:ascii="Times New Roman"/>
+          <w:b w:val="0"/>
+          <w:color w:val="000000"/>
+          <w:sz w:val="24"/>
+        </w:rPr>
+      </w:pPr>
+      <w:r>
+        <w:rPr>
+          <w:rFonts w:cs="Times New Roman" w:hAnsi="Times New Roman" w:eastAsia="Times New Roman" w:ascii="Times New Roman"/>
+          <w:b w:val="1"/>
+          <w:color w:val="000000"/>
+          <w:sz w:val="24"/>
+          <w:rtl w:val="0"/>
+        </w:rPr>
+        <w:t xml:space="preserve">Question 13 </w:t>
+      </w:r>
+      <w:r>
+        <w:rPr>
+          <w:rFonts w:cs="Times New Roman" w:hAnsi="Times New Roman" w:eastAsia="Times New Roman" w:ascii="Times New Roman"/>
+          <w:b w:val="0"/>
+          <w:color w:val="000000"/>
+          <w:sz w:val="24"/>
+          <w:rtl w:val="0"/>
+        </w:rPr>
+        <w:t xml:space="preserve">– “An answer of ‘unknown’ to this question assumes that none of the people responsible for the abuses travel outside the country. In other words, for this question an answer of ‘unknown’ will have the same result as ‘no’.”</w:t>
+      </w:r>
+    </w:p>
+    <w:p>
+      <w:pPr>
+        <w:widowControl w:val="1"/>
+        <w:numPr>
+          <w:ilvl w:val="1"/>
+          <w:numId w:val="1"/>
+        </w:numPr>
+        <w:spacing w:lineRule="auto" w:after="0" w:line="276" w:before="0"/>
+        <w:ind w:left="720" w:right="0" w:hanging="359"/>
+        <w:contextualSpacing w:val="1"/>
+        <w:jc w:val="left"/>
+        <w:rPr>
+          <w:rFonts w:cs="Times New Roman" w:hAnsi="Times New Roman" w:eastAsia="Times New Roman" w:ascii="Times New Roman"/>
+          <w:b w:val="0"/>
+          <w:color w:val="000000"/>
+          <w:sz w:val="24"/>
+        </w:rPr>
+      </w:pPr>
+      <w:r>
+        <w:rPr>
+          <w:rFonts w:cs="Times New Roman" w:hAnsi="Times New Roman" w:eastAsia="Times New Roman" w:ascii="Times New Roman"/>
+          <w:b w:val="1"/>
+          <w:color w:val="000000"/>
+          <w:sz w:val="24"/>
+          <w:rtl w:val="0"/>
+        </w:rPr>
+        <w:t xml:space="preserve">Question 14a </w:t>
+      </w:r>
+      <w:r>
+        <w:rPr>
+          <w:rFonts w:cs="Times New Roman" w:hAnsi="Times New Roman" w:eastAsia="Times New Roman" w:ascii="Times New Roman"/>
+          <w:b w:val="0"/>
+          <w:color w:val="000000"/>
+          <w:sz w:val="24"/>
+          <w:rtl w:val="0"/>
+        </w:rPr>
+        <w:t xml:space="preserve">– “An answer of ‘unknown’ to this question assumes that the courts are </w:t>
+      </w:r>
+      <w:r>
+        <w:rPr>
+          <w:rFonts w:cs="Times New Roman" w:hAnsi="Times New Roman" w:eastAsia="Times New Roman" w:ascii="Times New Roman"/>
+          <w:b w:val="0"/>
+          <w:color w:val="000000"/>
+          <w:sz w:val="24"/>
+          <w:u w:val="single"/>
+          <w:rtl w:val="0"/>
+        </w:rPr>
+        <w:t xml:space="preserve">not</w:t>
+      </w:r>
+      <w:r>
+        <w:rPr>
+          <w:rFonts w:cs="Times New Roman" w:hAnsi="Times New Roman" w:eastAsia="Times New Roman" w:ascii="Times New Roman"/>
+          <w:b w:val="0"/>
+          <w:color w:val="000000"/>
+          <w:sz w:val="24"/>
+          <w:rtl w:val="0"/>
+        </w:rPr>
+        <w:t xml:space="preserve"> fair and independent. In other words, for this question an answer of ‘unknown’ will have the same result as ‘no’.”</w:t>
+      </w:r>
+    </w:p>
+    <w:p>
+      <w:pPr>
+        <w:widowControl w:val="1"/>
+        <w:numPr>
+          <w:ilvl w:val="1"/>
+          <w:numId w:val="1"/>
+        </w:numPr>
+        <w:spacing w:lineRule="auto" w:after="0" w:line="276" w:before="0"/>
+        <w:ind w:left="720" w:right="0" w:hanging="359"/>
+        <w:contextualSpacing w:val="1"/>
+        <w:jc w:val="left"/>
+        <w:rPr>
+          <w:rFonts w:cs="Times New Roman" w:hAnsi="Times New Roman" w:eastAsia="Times New Roman" w:ascii="Times New Roman"/>
+          <w:b w:val="0"/>
+          <w:color w:val="000000"/>
+          <w:sz w:val="24"/>
+        </w:rPr>
+      </w:pPr>
+      <w:r>
+        <w:rPr>
+          <w:rFonts w:cs="Times New Roman" w:hAnsi="Times New Roman" w:eastAsia="Times New Roman" w:ascii="Times New Roman"/>
+          <w:b w:val="1"/>
+          <w:color w:val="000000"/>
+          <w:sz w:val="24"/>
+          <w:rtl w:val="0"/>
+        </w:rPr>
+        <w:t xml:space="preserve">Question 14b </w:t>
+      </w:r>
+      <w:r>
+        <w:rPr>
+          <w:rFonts w:cs="Times New Roman" w:hAnsi="Times New Roman" w:eastAsia="Times New Roman" w:ascii="Times New Roman"/>
+          <w:b w:val="0"/>
+          <w:color w:val="000000"/>
+          <w:sz w:val="24"/>
+          <w:rtl w:val="0"/>
+        </w:rPr>
+        <w:t xml:space="preserve">– “An answer of ‘unknown’ to this question assumes that the victim or the victim's family did </w:t>
+      </w:r>
+      <w:r>
+        <w:rPr>
+          <w:rFonts w:cs="Times New Roman" w:hAnsi="Times New Roman" w:eastAsia="Times New Roman" w:ascii="Times New Roman"/>
+          <w:b w:val="0"/>
+          <w:color w:val="000000"/>
+          <w:sz w:val="24"/>
+          <w:u w:val="single"/>
+          <w:rtl w:val="0"/>
+        </w:rPr>
+        <w:t xml:space="preserve">not</w:t>
+      </w:r>
+      <w:r>
+        <w:rPr>
+          <w:rFonts w:cs="Times New Roman" w:hAnsi="Times New Roman" w:eastAsia="Times New Roman" w:ascii="Times New Roman"/>
+          <w:b w:val="0"/>
+          <w:color w:val="000000"/>
+          <w:sz w:val="24"/>
+          <w:rtl w:val="0"/>
+        </w:rPr>
+        <w:t xml:space="preserve"> try to bring a case or a complaint. In other words, for this question an answer of ‘unknown’ will have the same result as ‘no’.”beyond</w:t>
+      </w:r>
+    </w:p>
+    <w:p>
+      <w:pPr>
+        <w:widowControl w:val="1"/>
+        <w:numPr>
+          <w:ilvl w:val="1"/>
+          <w:numId w:val="1"/>
+        </w:numPr>
+        <w:spacing w:lineRule="auto" w:after="0" w:line="276" w:before="0"/>
+        <w:ind w:left="720" w:right="0" w:hanging="359"/>
+        <w:contextualSpacing w:val="1"/>
+        <w:jc w:val="left"/>
+        <w:rPr>
+          <w:rFonts w:cs="Times New Roman" w:hAnsi="Times New Roman" w:eastAsia="Times New Roman" w:ascii="Times New Roman"/>
+          <w:b w:val="0"/>
+          <w:color w:val="000000"/>
+          <w:sz w:val="24"/>
+        </w:rPr>
+      </w:pPr>
+      <w:r>
+        <w:rPr>
+          <w:rFonts w:cs="Times New Roman" w:hAnsi="Times New Roman" w:eastAsia="Times New Roman" w:ascii="Times New Roman"/>
+          <w:b w:val="1"/>
+          <w:color w:val="000000"/>
+          <w:sz w:val="24"/>
+          <w:rtl w:val="0"/>
+        </w:rPr>
+        <w:t xml:space="preserve">Question 15 </w:t>
+      </w:r>
+      <w:r>
+        <w:rPr>
+          <w:rFonts w:cs="Times New Roman" w:hAnsi="Times New Roman" w:eastAsia="Times New Roman" w:ascii="Times New Roman"/>
+          <w:b w:val="0"/>
+          <w:color w:val="000000"/>
+          <w:sz w:val="24"/>
+          <w:rtl w:val="0"/>
+        </w:rPr>
+        <w:t xml:space="preserve">– “An answer of ‘unknown’ to this question assumes that the victim or the victim's family did </w:t>
+      </w:r>
+      <w:r>
+        <w:rPr>
+          <w:rFonts w:cs="Times New Roman" w:hAnsi="Times New Roman" w:eastAsia="Times New Roman" w:ascii="Times New Roman"/>
+          <w:b w:val="0"/>
+          <w:color w:val="000000"/>
+          <w:sz w:val="24"/>
+          <w:u w:val="single"/>
+          <w:rtl w:val="0"/>
+        </w:rPr>
+        <w:t xml:space="preserve">not</w:t>
+      </w:r>
+      <w:r>
+        <w:rPr>
+          <w:rFonts w:cs="Times New Roman" w:hAnsi="Times New Roman" w:eastAsia="Times New Roman" w:ascii="Times New Roman"/>
+          <w:b w:val="0"/>
+          <w:color w:val="000000"/>
+          <w:sz w:val="24"/>
+          <w:rtl w:val="0"/>
+        </w:rPr>
+        <w:t xml:space="preserve"> submit a complaint to any other international court or body. In other words, for this question an answer of ‘unknown’ will have the same result as ‘no’.”</w:t>
       </w:r>
     </w:p>
     <w:p>
@@ -453,12 +909,11 @@
         <w:rPr>
           <w:rFonts w:cs="Times New Roman" w:hAnsi="Times New Roman" w:eastAsia="Times New Roman" w:ascii="Times New Roman"/>
           <w:b w:val="0"/>
-          <w:i w:val="0"/>
-          <w:color w:val="ff3333"/>
-          <w:sz w:val="24"/>
-          <w:rtl w:val="0"/>
-        </w:rPr>
-        <w:t xml:space="preserve">Implemented as requested.</w:t>
+          <w:color w:val="ff3333"/>
+          <w:sz w:val="24"/>
+          <w:rtl w:val="0"/>
+        </w:rPr>
+        <w:t xml:space="preserve">Implemented</w:t>
       </w:r>
     </w:p>
     <w:p>
@@ -487,7 +942,28 @@
           <w:sz w:val="24"/>
           <w:rtl w:val="0"/>
         </w:rPr>
-        <w:t xml:space="preserve">Why This Question</w:t>
+        <w:t xml:space="preserve">Mechanism Names/Logos</w:t>
+      </w:r>
+      <w:r>
+        <w:rPr>
+          <w:rFonts w:cs="Times New Roman" w:hAnsi="Times New Roman" w:eastAsia="Times New Roman" w:ascii="Times New Roman"/>
+          <w:b w:val="0"/>
+          <w:color w:val="000000"/>
+          <w:sz w:val="24"/>
+          <w:rtl w:val="0"/>
+        </w:rPr>
+        <w:t xml:space="preserve"> – We think it’s really important to be able to see the full name of each available mechanism at the bottom of the screen as you’re going through the questions (or at least a suitably descriptive name). Currently you can only see a portion of the name with a ‘…’ and the logos are really big. The logos, frankly, aren’t that important because very few people are going to know the logos and several mechanisms have the same logo so the names are more important. I think we discussed this before and I can’t remember what the conclusion was but if there’s any way to make the logos smaller and include the full names, this would be optimal. </w:t>
+      </w:r>
+      <w:r>
+        <w:rPr>
+          <w:rFonts w:cs="Times New Roman" w:hAnsi="Times New Roman" w:eastAsia="Times New Roman" w:ascii="Times New Roman"/>
+          <w:b w:val="0"/>
+          <w:i w:val="1"/>
+          <w:color w:val="000000"/>
+          <w:sz w:val="24"/>
+          <w:rtl w:val="0"/>
+        </w:rPr>
+        <w:t xml:space="preserve">What would you suggest? One thing we wondered about was whether the logo could be faint with the name superimposed over the top.</w:t>
       </w:r>
       <w:r>
         <w:rPr>
@@ -499,422 +975,6 @@
         </w:rPr>
         <w:t xml:space="preserve"> </w:t>
       </w:r>
-      <w:r>
-        <w:rPr>
-          <w:rFonts w:cs="Times New Roman" w:hAnsi="Times New Roman" w:eastAsia="Times New Roman" w:ascii="Times New Roman"/>
-          <w:b w:val="1"/>
-          <w:color w:val="000000"/>
-          <w:sz w:val="24"/>
-          <w:rtl w:val="0"/>
-        </w:rPr>
-        <w:t xml:space="preserve">part 2</w:t>
-      </w:r>
-      <w:r>
-        <w:rPr>
-          <w:rFonts w:cs="Times New Roman" w:hAnsi="Times New Roman" w:eastAsia="Times New Roman" w:ascii="Times New Roman"/>
-          <w:b w:val="0"/>
-          <w:color w:val="000000"/>
-          <w:sz w:val="24"/>
-          <w:rtl w:val="0"/>
-        </w:rPr>
-        <w:t xml:space="preserve"> – We’d like to give more of an explanation about what choosing “unknown” implies in certain questions. So we’d like to add the following sentence(s) to “Why This Question” for the following questions:</w:t>
-      </w:r>
-    </w:p>
-    <w:p>
-      <w:pPr>
-        <w:widowControl w:val="1"/>
-        <w:numPr>
-          <w:ilvl w:val="1"/>
-          <w:numId w:val="1"/>
-        </w:numPr>
-        <w:spacing w:lineRule="auto" w:after="0" w:line="276" w:before="0"/>
-        <w:ind w:left="720" w:right="0" w:hanging="359"/>
-        <w:contextualSpacing w:val="1"/>
-        <w:jc w:val="left"/>
-        <w:rPr>
-          <w:rFonts w:cs="Times New Roman" w:hAnsi="Times New Roman" w:eastAsia="Times New Roman" w:ascii="Times New Roman"/>
-          <w:b w:val="0"/>
-          <w:color w:val="000000"/>
-          <w:sz w:val="24"/>
-        </w:rPr>
-      </w:pPr>
-      <w:r>
-        <w:rPr>
-          <w:rFonts w:cs="Times New Roman" w:hAnsi="Times New Roman" w:eastAsia="Times New Roman" w:ascii="Times New Roman"/>
-          <w:b w:val="1"/>
-          <w:color w:val="000000"/>
-          <w:sz w:val="24"/>
-          <w:rtl w:val="0"/>
-        </w:rPr>
-        <w:t xml:space="preserve">Question 2a</w:t>
-      </w:r>
-      <w:r>
-        <w:rPr>
-          <w:rFonts w:cs="Times New Roman" w:hAnsi="Times New Roman" w:eastAsia="Times New Roman" w:ascii="Times New Roman"/>
-          <w:b w:val="0"/>
-          <w:color w:val="000000"/>
-          <w:sz w:val="24"/>
-          <w:rtl w:val="0"/>
-        </w:rPr>
-        <w:t xml:space="preserve"> – “An answer of ‘unknown’ to this question assumes that there were </w:t>
-      </w:r>
-      <w:r>
-        <w:rPr>
-          <w:rFonts w:cs="Times New Roman" w:hAnsi="Times New Roman" w:eastAsia="Times New Roman" w:ascii="Times New Roman"/>
-          <w:b w:val="0"/>
-          <w:color w:val="000000"/>
-          <w:sz w:val="24"/>
-          <w:u w:val="single"/>
-          <w:rtl w:val="0"/>
-        </w:rPr>
-        <w:t xml:space="preserve">not</w:t>
-      </w:r>
-      <w:r>
-        <w:rPr>
-          <w:rFonts w:cs="Times New Roman" w:hAnsi="Times New Roman" w:eastAsia="Times New Roman" w:ascii="Times New Roman"/>
-          <w:b w:val="0"/>
-          <w:color w:val="000000"/>
-          <w:sz w:val="24"/>
-          <w:rtl w:val="0"/>
-        </w:rPr>
-        <w:t xml:space="preserve"> citizens of any other country who participated in the abuses. In other words, for this question an answer of ‘unknown’ will have the same result as ‘no’.”</w:t>
-      </w:r>
-    </w:p>
-    <w:p>
-      <w:pPr>
-        <w:widowControl w:val="1"/>
-        <w:numPr>
-          <w:ilvl w:val="1"/>
-          <w:numId w:val="1"/>
-        </w:numPr>
-        <w:spacing w:lineRule="auto" w:after="0" w:line="276" w:before="0"/>
-        <w:ind w:left="720" w:right="0" w:hanging="359"/>
-        <w:contextualSpacing w:val="1"/>
-        <w:jc w:val="left"/>
-        <w:rPr>
-          <w:rFonts w:cs="Times New Roman" w:hAnsi="Times New Roman" w:eastAsia="Times New Roman" w:ascii="Times New Roman"/>
-          <w:b w:val="0"/>
-          <w:color w:val="000000"/>
-          <w:sz w:val="24"/>
-        </w:rPr>
-      </w:pPr>
-      <w:r>
-        <w:rPr>
-          <w:rFonts w:cs="Times New Roman" w:hAnsi="Times New Roman" w:eastAsia="Times New Roman" w:ascii="Times New Roman"/>
-          <w:b w:val="1"/>
-          <w:color w:val="000000"/>
-          <w:sz w:val="24"/>
-          <w:rtl w:val="0"/>
-        </w:rPr>
-        <w:t xml:space="preserve">Question 10 </w:t>
-      </w:r>
-      <w:r>
-        <w:rPr>
-          <w:rFonts w:cs="Times New Roman" w:hAnsi="Times New Roman" w:eastAsia="Times New Roman" w:ascii="Times New Roman"/>
-          <w:b w:val="0"/>
-          <w:color w:val="000000"/>
-          <w:sz w:val="24"/>
-          <w:rtl w:val="0"/>
-        </w:rPr>
-        <w:t xml:space="preserve">– “Please answer ‘unknown’ if you are not completely sure who was responsible for the abuses. An answer of ‘unknown’ to this question will not eliminate any of the justice options.”</w:t>
-      </w:r>
-    </w:p>
-    <w:p>
-      <w:pPr>
-        <w:widowControl w:val="1"/>
-        <w:numPr>
-          <w:ilvl w:val="1"/>
-          <w:numId w:val="1"/>
-        </w:numPr>
-        <w:spacing w:lineRule="auto" w:after="0" w:line="276" w:before="0"/>
-        <w:ind w:left="720" w:right="0" w:hanging="359"/>
-        <w:contextualSpacing w:val="1"/>
-        <w:jc w:val="left"/>
-        <w:rPr>
-          <w:rFonts w:cs="Times New Roman" w:hAnsi="Times New Roman" w:eastAsia="Times New Roman" w:ascii="Times New Roman"/>
-          <w:b w:val="0"/>
-          <w:color w:val="000000"/>
-          <w:sz w:val="24"/>
-        </w:rPr>
-      </w:pPr>
-      <w:r>
-        <w:rPr>
-          <w:rFonts w:cs="Times New Roman" w:hAnsi="Times New Roman" w:eastAsia="Times New Roman" w:ascii="Times New Roman"/>
-          <w:b w:val="1"/>
-          <w:color w:val="000000"/>
-          <w:sz w:val="24"/>
-          <w:rtl w:val="0"/>
-        </w:rPr>
-        <w:t xml:space="preserve">Question 11 </w:t>
-      </w:r>
-      <w:r>
-        <w:rPr>
-          <w:rFonts w:cs="Times New Roman" w:hAnsi="Times New Roman" w:eastAsia="Times New Roman" w:ascii="Times New Roman"/>
-          <w:b w:val="0"/>
-          <w:color w:val="000000"/>
-          <w:sz w:val="24"/>
-          <w:rtl w:val="0"/>
-        </w:rPr>
-        <w:t xml:space="preserve">– “An answer of ‘unknown’ to this question assumes that none of the people responsible for the abuses are currently living in Canada. In other words, for this question an answer of ‘unknown’ will have the same result as ‘no’.”</w:t>
-      </w:r>
-    </w:p>
-    <w:p>
-      <w:pPr>
-        <w:widowControl w:val="1"/>
-        <w:numPr>
-          <w:ilvl w:val="1"/>
-          <w:numId w:val="1"/>
-        </w:numPr>
-        <w:spacing w:lineRule="auto" w:after="0" w:line="276" w:before="0"/>
-        <w:ind w:left="720" w:right="0" w:hanging="359"/>
-        <w:contextualSpacing w:val="1"/>
-        <w:jc w:val="left"/>
-        <w:rPr>
-          <w:rFonts w:cs="Times New Roman" w:hAnsi="Times New Roman" w:eastAsia="Times New Roman" w:ascii="Times New Roman"/>
-          <w:b w:val="0"/>
-          <w:color w:val="000000"/>
-          <w:sz w:val="24"/>
-        </w:rPr>
-      </w:pPr>
-      <w:r>
-        <w:rPr>
-          <w:rFonts w:cs="Times New Roman" w:hAnsi="Times New Roman" w:eastAsia="Times New Roman" w:ascii="Times New Roman"/>
-          <w:b w:val="1"/>
-          <w:color w:val="000000"/>
-          <w:sz w:val="24"/>
-          <w:rtl w:val="0"/>
-        </w:rPr>
-        <w:t xml:space="preserve">Question 12 </w:t>
-      </w:r>
-      <w:r>
-        <w:rPr>
-          <w:rFonts w:cs="Times New Roman" w:hAnsi="Times New Roman" w:eastAsia="Times New Roman" w:ascii="Times New Roman"/>
-          <w:b w:val="0"/>
-          <w:color w:val="000000"/>
-          <w:sz w:val="24"/>
-          <w:rtl w:val="0"/>
-        </w:rPr>
-        <w:t xml:space="preserve">– “An answer of ‘unknown’ to this question assumes that none of the people responsible for the abuses ever visit Canada. In other words, for this question an answer of ‘unknown’ will have the same result as ‘no’.”</w:t>
-      </w:r>
-    </w:p>
-    <w:p>
-      <w:pPr>
-        <w:widowControl w:val="1"/>
-        <w:numPr>
-          <w:ilvl w:val="1"/>
-          <w:numId w:val="1"/>
-        </w:numPr>
-        <w:spacing w:lineRule="auto" w:after="0" w:line="276" w:before="0"/>
-        <w:ind w:left="720" w:right="0" w:hanging="359"/>
-        <w:contextualSpacing w:val="1"/>
-        <w:jc w:val="left"/>
-        <w:rPr>
-          <w:rFonts w:cs="Times New Roman" w:hAnsi="Times New Roman" w:eastAsia="Times New Roman" w:ascii="Times New Roman"/>
-          <w:b w:val="0"/>
-          <w:color w:val="000000"/>
-          <w:sz w:val="24"/>
-        </w:rPr>
-      </w:pPr>
-      <w:r>
-        <w:rPr>
-          <w:rFonts w:cs="Times New Roman" w:hAnsi="Times New Roman" w:eastAsia="Times New Roman" w:ascii="Times New Roman"/>
-          <w:b w:val="1"/>
-          <w:color w:val="000000"/>
-          <w:sz w:val="24"/>
-          <w:rtl w:val="0"/>
-        </w:rPr>
-        <w:t xml:space="preserve">Question 13 </w:t>
-      </w:r>
-      <w:r>
-        <w:rPr>
-          <w:rFonts w:cs="Times New Roman" w:hAnsi="Times New Roman" w:eastAsia="Times New Roman" w:ascii="Times New Roman"/>
-          <w:b w:val="0"/>
-          <w:color w:val="000000"/>
-          <w:sz w:val="24"/>
-          <w:rtl w:val="0"/>
-        </w:rPr>
-        <w:t xml:space="preserve">– “An answer of ‘unknown’ to this question assumes that none of the people responsible for the abuses travel outside the country. In other words, for this question an answer of ‘unknown’ will have the same result as ‘no’.”</w:t>
-      </w:r>
-    </w:p>
-    <w:p>
-      <w:pPr>
-        <w:widowControl w:val="1"/>
-        <w:numPr>
-          <w:ilvl w:val="1"/>
-          <w:numId w:val="1"/>
-        </w:numPr>
-        <w:spacing w:lineRule="auto" w:after="0" w:line="276" w:before="0"/>
-        <w:ind w:left="720" w:right="0" w:hanging="359"/>
-        <w:contextualSpacing w:val="1"/>
-        <w:jc w:val="left"/>
-        <w:rPr>
-          <w:rFonts w:cs="Times New Roman" w:hAnsi="Times New Roman" w:eastAsia="Times New Roman" w:ascii="Times New Roman"/>
-          <w:b w:val="0"/>
-          <w:color w:val="000000"/>
-          <w:sz w:val="24"/>
-        </w:rPr>
-      </w:pPr>
-      <w:r>
-        <w:rPr>
-          <w:rFonts w:cs="Times New Roman" w:hAnsi="Times New Roman" w:eastAsia="Times New Roman" w:ascii="Times New Roman"/>
-          <w:b w:val="1"/>
-          <w:color w:val="000000"/>
-          <w:sz w:val="24"/>
-          <w:rtl w:val="0"/>
-        </w:rPr>
-        <w:t xml:space="preserve">Question 14a </w:t>
-      </w:r>
-      <w:r>
-        <w:rPr>
-          <w:rFonts w:cs="Times New Roman" w:hAnsi="Times New Roman" w:eastAsia="Times New Roman" w:ascii="Times New Roman"/>
-          <w:b w:val="0"/>
-          <w:color w:val="000000"/>
-          <w:sz w:val="24"/>
-          <w:rtl w:val="0"/>
-        </w:rPr>
-        <w:t xml:space="preserve">– “An answer of ‘unknown’ to this question assumes that the courts are </w:t>
-      </w:r>
-      <w:r>
-        <w:rPr>
-          <w:rFonts w:cs="Times New Roman" w:hAnsi="Times New Roman" w:eastAsia="Times New Roman" w:ascii="Times New Roman"/>
-          <w:b w:val="0"/>
-          <w:color w:val="000000"/>
-          <w:sz w:val="24"/>
-          <w:u w:val="single"/>
-          <w:rtl w:val="0"/>
-        </w:rPr>
-        <w:t xml:space="preserve">not</w:t>
-      </w:r>
-      <w:r>
-        <w:rPr>
-          <w:rFonts w:cs="Times New Roman" w:hAnsi="Times New Roman" w:eastAsia="Times New Roman" w:ascii="Times New Roman"/>
-          <w:b w:val="0"/>
-          <w:color w:val="000000"/>
-          <w:sz w:val="24"/>
-          <w:rtl w:val="0"/>
-        </w:rPr>
-        <w:t xml:space="preserve"> fair and independent. In other words, for this question an answer of ‘unknown’ will have the same result as ‘no’.”</w:t>
-      </w:r>
-    </w:p>
-    <w:p>
-      <w:pPr>
-        <w:widowControl w:val="1"/>
-        <w:numPr>
-          <w:ilvl w:val="1"/>
-          <w:numId w:val="1"/>
-        </w:numPr>
-        <w:spacing w:lineRule="auto" w:after="0" w:line="276" w:before="0"/>
-        <w:ind w:left="720" w:right="0" w:hanging="359"/>
-        <w:contextualSpacing w:val="1"/>
-        <w:jc w:val="left"/>
-        <w:rPr>
-          <w:rFonts w:cs="Times New Roman" w:hAnsi="Times New Roman" w:eastAsia="Times New Roman" w:ascii="Times New Roman"/>
-          <w:b w:val="0"/>
-          <w:color w:val="000000"/>
-          <w:sz w:val="24"/>
-        </w:rPr>
-      </w:pPr>
-      <w:r>
-        <w:rPr>
-          <w:rFonts w:cs="Times New Roman" w:hAnsi="Times New Roman" w:eastAsia="Times New Roman" w:ascii="Times New Roman"/>
-          <w:b w:val="1"/>
-          <w:color w:val="000000"/>
-          <w:sz w:val="24"/>
-          <w:rtl w:val="0"/>
-        </w:rPr>
-        <w:t xml:space="preserve">Question 14b </w:t>
-      </w:r>
-      <w:r>
-        <w:rPr>
-          <w:rFonts w:cs="Times New Roman" w:hAnsi="Times New Roman" w:eastAsia="Times New Roman" w:ascii="Times New Roman"/>
-          <w:b w:val="0"/>
-          <w:color w:val="000000"/>
-          <w:sz w:val="24"/>
-          <w:rtl w:val="0"/>
-        </w:rPr>
-        <w:t xml:space="preserve">– “An answer of ‘unknown’ to this question assumes that the victim or the victim's family did </w:t>
-      </w:r>
-      <w:r>
-        <w:rPr>
-          <w:rFonts w:cs="Times New Roman" w:hAnsi="Times New Roman" w:eastAsia="Times New Roman" w:ascii="Times New Roman"/>
-          <w:b w:val="0"/>
-          <w:color w:val="000000"/>
-          <w:sz w:val="24"/>
-          <w:u w:val="single"/>
-          <w:rtl w:val="0"/>
-        </w:rPr>
-        <w:t xml:space="preserve">not</w:t>
-      </w:r>
-      <w:r>
-        <w:rPr>
-          <w:rFonts w:cs="Times New Roman" w:hAnsi="Times New Roman" w:eastAsia="Times New Roman" w:ascii="Times New Roman"/>
-          <w:b w:val="0"/>
-          <w:color w:val="000000"/>
-          <w:sz w:val="24"/>
-          <w:rtl w:val="0"/>
-        </w:rPr>
-        <w:t xml:space="preserve"> try to bring a case or a complaint. In other words, for this question an answer of ‘unknown’ will have the same result as ‘no’.”beyond</w:t>
-      </w:r>
-    </w:p>
-    <w:p>
-      <w:pPr>
-        <w:widowControl w:val="1"/>
-        <w:numPr>
-          <w:ilvl w:val="1"/>
-          <w:numId w:val="1"/>
-        </w:numPr>
-        <w:spacing w:lineRule="auto" w:after="0" w:line="276" w:before="0"/>
-        <w:ind w:left="720" w:right="0" w:hanging="359"/>
-        <w:contextualSpacing w:val="1"/>
-        <w:jc w:val="left"/>
-        <w:rPr>
-          <w:rFonts w:cs="Times New Roman" w:hAnsi="Times New Roman" w:eastAsia="Times New Roman" w:ascii="Times New Roman"/>
-          <w:b w:val="0"/>
-          <w:color w:val="000000"/>
-          <w:sz w:val="24"/>
-        </w:rPr>
-      </w:pPr>
-      <w:r>
-        <w:rPr>
-          <w:rFonts w:cs="Times New Roman" w:hAnsi="Times New Roman" w:eastAsia="Times New Roman" w:ascii="Times New Roman"/>
-          <w:b w:val="1"/>
-          <w:color w:val="000000"/>
-          <w:sz w:val="24"/>
-          <w:rtl w:val="0"/>
-        </w:rPr>
-        <w:t xml:space="preserve">Question 15 </w:t>
-      </w:r>
-      <w:r>
-        <w:rPr>
-          <w:rFonts w:cs="Times New Roman" w:hAnsi="Times New Roman" w:eastAsia="Times New Roman" w:ascii="Times New Roman"/>
-          <w:b w:val="0"/>
-          <w:color w:val="000000"/>
-          <w:sz w:val="24"/>
-          <w:rtl w:val="0"/>
-        </w:rPr>
-        <w:t xml:space="preserve">– “An answer of ‘unknown’ to this question assumes that the victim or the victim's family did </w:t>
-      </w:r>
-      <w:r>
-        <w:rPr>
-          <w:rFonts w:cs="Times New Roman" w:hAnsi="Times New Roman" w:eastAsia="Times New Roman" w:ascii="Times New Roman"/>
-          <w:b w:val="0"/>
-          <w:color w:val="000000"/>
-          <w:sz w:val="24"/>
-          <w:u w:val="single"/>
-          <w:rtl w:val="0"/>
-        </w:rPr>
-        <w:t xml:space="preserve">not</w:t>
-      </w:r>
-      <w:r>
-        <w:rPr>
-          <w:rFonts w:cs="Times New Roman" w:hAnsi="Times New Roman" w:eastAsia="Times New Roman" w:ascii="Times New Roman"/>
-          <w:b w:val="0"/>
-          <w:color w:val="000000"/>
-          <w:sz w:val="24"/>
-          <w:rtl w:val="0"/>
-        </w:rPr>
-        <w:t xml:space="preserve"> submit a complaint to any other international court or body. In other words, for this question an answer of ‘unknown’ will have the same result as ‘no’.”</w:t>
-      </w:r>
     </w:p>
     <w:p>
       <w:pPr>
@@ -932,7 +992,46 @@
           <w:sz w:val="24"/>
           <w:rtl w:val="0"/>
         </w:rPr>
-        <w:t xml:space="preserve">OK, simple.</w:t>
+        <w:t xml:space="preserve">Implemented</w:t>
+      </w:r>
+    </w:p>
+    <w:p>
+      <w:pPr>
+        <w:widowControl w:val="1"/>
+        <w:numPr>
+          <w:ilvl w:val="0"/>
+          <w:numId w:val="1"/>
+        </w:numPr>
+        <w:spacing w:lineRule="auto" w:after="0" w:line="276" w:before="0"/>
+        <w:ind w:left="360" w:right="0" w:hanging="359"/>
+        <w:contextualSpacing w:val="1"/>
+        <w:jc w:val="left"/>
+        <w:rPr>
+          <w:rFonts w:cs="Times New Roman" w:hAnsi="Times New Roman" w:eastAsia="Times New Roman" w:ascii="Times New Roman"/>
+          <w:b w:val="0"/>
+          <w:color w:val="000000"/>
+          <w:sz w:val="24"/>
+        </w:rPr>
+      </w:pPr>
+      <w:r>
+        <w:rPr>
+          <w:rFonts w:cs="Times New Roman" w:hAnsi="Times New Roman" w:eastAsia="Times New Roman" w:ascii="Times New Roman"/>
+          <w:b w:val="1"/>
+          <w:color w:val="000000"/>
+          <w:sz w:val="24"/>
+          <w:rtl w:val="0"/>
+        </w:rPr>
+        <w:t xml:space="preserve">Limitations period </w:t>
+      </w:r>
+      <w:r>
+        <w:rPr>
+          <w:rFonts w:cs="Times New Roman" w:hAnsi="Times New Roman" w:eastAsia="Times New Roman" w:ascii="Times New Roman"/>
+          <w:b w:val="0"/>
+          <w:color w:val="000000"/>
+          <w:sz w:val="24"/>
+          <w:rtl w:val="0"/>
+        </w:rPr>
+        <w:t xml:space="preserve">– We want to get rid of the limitations period as a factor in eliminating mechanism through question 3. In other words, in the Excel spreadsheets for several mechanisms, the last column said “Does the complaint/claim have to be brought within a certain amount of time (2 years, "reasonable time", etc.)?” and for several of these we put in an arbitrary 10 year deadline. We now want to eliminate the 10 year deadline and instead just put a note in the description of these mechanisms on the final screen (under “available options”) just like we have already done for the European Court, Inter-American Commission, CERD, CESCR and CRC. So, this change will need to be made for the African Commission, the Committee against Torture, and Civil Lawsuit in Canada. (However, the answer to question 3 will still be relevant in terms of when a country signed on to a particular treaty or mechanism.) Theressa is writing up language that can be included in the descriptions of these mechanisms to tell the user that there may be a limitation period for these mechanisms (just like the statements we have already included for the European Court, Inter-American Commission, CERD, CESCR and CRC).</w:t>
       </w:r>
     </w:p>
     <w:p>
@@ -953,6 +1052,18 @@
         </w:rPr>
         <w:t xml:space="preserve">Implemented</w:t>
       </w:r>
+      <w:r>
+        <w:rPr>
+          <w:color w:val="ff3333"/>
+          <w:rtl w:val="0"/>
+        </w:rPr>
+        <w:t xml:space="preserve">, though kept ECCC’s limitations period at 40 years following discussion with Matt.</w:t>
+      </w:r>
+      <w:r>
+        <w:rPr>
+          <w:rtl w:val="0"/>
+        </w:rPr>
+      </w:r>
     </w:p>
     <w:p>
       <w:pPr>
@@ -980,38 +1091,17 @@
           <w:sz w:val="24"/>
           <w:rtl w:val="0"/>
         </w:rPr>
-        <w:t xml:space="preserve">Mechanism Names/Logos</w:t>
-      </w:r>
-      <w:r>
-        <w:rPr>
-          <w:rFonts w:cs="Times New Roman" w:hAnsi="Times New Roman" w:eastAsia="Times New Roman" w:ascii="Times New Roman"/>
-          <w:b w:val="0"/>
-          <w:color w:val="000000"/>
-          <w:sz w:val="24"/>
-          <w:rtl w:val="0"/>
-        </w:rPr>
-        <w:t xml:space="preserve"> – We think it’s really important to be able to see the full name of each available mechanism at the bottom of the screen as you’re going through the questions (or at least a suitably descriptive name). Currently you can only see a portion of the name with a ‘…’ and the logos are really big. The logos, frankly, aren’t that important because very few people are going to know the logos and several mechanisms have the same logo so the names are more important. I think we discussed this before and I can’t remember what the conclusion was but if there’s any way to make the logos smaller and include the full names, this would be optimal. </w:t>
-      </w:r>
-      <w:r>
-        <w:rPr>
-          <w:rFonts w:cs="Times New Roman" w:hAnsi="Times New Roman" w:eastAsia="Times New Roman" w:ascii="Times New Roman"/>
-          <w:b w:val="0"/>
-          <w:i w:val="1"/>
-          <w:color w:val="000000"/>
-          <w:sz w:val="24"/>
-          <w:rtl w:val="0"/>
-        </w:rPr>
-        <w:t xml:space="preserve">What would you suggest? One thing we wondered about was whether the logo could be faint with the name superimposed over the top.</w:t>
-      </w:r>
-      <w:r>
-        <w:rPr>
-          <w:rFonts w:cs="Times New Roman" w:hAnsi="Times New Roman" w:eastAsia="Times New Roman" w:ascii="Times New Roman"/>
-          <w:b w:val="0"/>
-          <w:color w:val="000000"/>
-          <w:sz w:val="24"/>
-          <w:rtl w:val="0"/>
-        </w:rPr>
-        <w:t xml:space="preserve"> </w:t>
+        <w:t xml:space="preserve">Top banner</w:t>
+      </w:r>
+      <w:r>
+        <w:rPr>
+          <w:rFonts w:cs="Times New Roman" w:hAnsi="Times New Roman" w:eastAsia="Times New Roman" w:ascii="Times New Roman"/>
+          <w:b w:val="0"/>
+          <w:color w:val="000000"/>
+          <w:sz w:val="24"/>
+          <w:rtl w:val="0"/>
+        </w:rPr>
+        <w:t xml:space="preserve"> – We want to change the wording on the banner that always runs along the top. Rather than “Assess” we’d like to go with “Assess Your Options” and instead of “Justice Options” we’d like to go with “Learn About Justice Institutions”? (Is that too wordy? If so, maybe we could do “Justice Institutions”.) We just thought the old wording was confusing. We then also need to make this change on the home page.</w:t>
       </w:r>
     </w:p>
     <w:p>
@@ -1030,7 +1120,7 @@
           <w:sz w:val="24"/>
           <w:rtl w:val="0"/>
         </w:rPr>
-        <w:t xml:space="preserve">Implemented</w:t>
+        <w:t xml:space="preserve">Implemented, opted for 'Justice Institutions' as the full text was too much for the home page's middle column.</w:t>
       </w:r>
     </w:p>
     <w:p>
@@ -1059,17 +1149,17 @@
           <w:sz w:val="24"/>
           <w:rtl w:val="0"/>
         </w:rPr>
-        <w:t xml:space="preserve">Limitations period </w:t>
-      </w:r>
-      <w:r>
-        <w:rPr>
-          <w:rFonts w:cs="Times New Roman" w:hAnsi="Times New Roman" w:eastAsia="Times New Roman" w:ascii="Times New Roman"/>
-          <w:b w:val="0"/>
-          <w:color w:val="000000"/>
-          <w:sz w:val="24"/>
-          <w:rtl w:val="0"/>
-        </w:rPr>
-        <w:t xml:space="preserve">– We want to get rid of the limitations period as a factor in eliminating mechanism through question 3. In other words, in the Excel spreadsheets for several mechanisms, the last column said “Does the complaint/claim have to be brought within a certain amount of time (2 years, "reasonable time", etc.)?” and for several of these we put in an arbitrary 10 year deadline. We now want to eliminate the 10 year deadline and instead just put a note in the description of these mechanisms on the final screen (under “available options”) just like we have already done for the European Court, Inter-American Commission, CERD, CESCR and CRC. So, this change will need to be made for the African Commission, the Committee against Torture, and Civil Lawsuit in Canada. (However, the answer to question 3 will still be relevant in terms of when a country signed on to a particular treaty or mechanism.) Theressa is writing up language that can be included in the descriptions of these mechanisms to tell the user that there may be a limitation period for these mechanisms (just like the statements we have already included for the European Court, Inter-American Commission, CERD, CESCR and CRC).</w:t>
+        <w:t xml:space="preserve">Spacing on home page</w:t>
+      </w:r>
+      <w:r>
+        <w:rPr>
+          <w:rFonts w:cs="Times New Roman" w:hAnsi="Times New Roman" w:eastAsia="Times New Roman" w:ascii="Times New Roman"/>
+          <w:b w:val="0"/>
+          <w:color w:val="000000"/>
+          <w:sz w:val="24"/>
+          <w:rtl w:val="0"/>
+        </w:rPr>
+        <w:t xml:space="preserve"> – On the home page we’d like a bit more space between the three columns (the descriptions of the three options you can choose from) and smaller gaps between the words in each column. The contact information should also be farther down on the page if possible – more of a footer.</w:t>
       </w:r>
     </w:p>
     <w:p>
@@ -1082,202 +1172,27 @@
       </w:pPr>
       <w:r>
         <w:rPr>
-          <w:rFonts w:cs="Times New Roman" w:hAnsi="Times New Roman" w:eastAsia="Times New Roman" w:ascii="Times New Roman"/>
-          <w:b w:val="0"/>
-          <w:color w:val="ff3333"/>
-          <w:sz w:val="24"/>
-          <w:rtl w:val="0"/>
-        </w:rPr>
-        <w:t xml:space="preserve">OK.</w:t>
-      </w:r>
-    </w:p>
-    <w:p>
-      <w:pPr>
-        <w:widowControl w:val="1"/>
-        <w:spacing w:lineRule="auto" w:after="0" w:line="276" w:before="0"/>
-        <w:ind w:left="720" w:firstLine="0" w:right="0"/>
-        <w:contextualSpacing w:val="0"/>
-        <w:jc w:val="left"/>
-      </w:pPr>
-      <w:r>
-        <w:rPr>
-          <w:rFonts w:cs="Times New Roman" w:hAnsi="Times New Roman" w:eastAsia="Times New Roman" w:ascii="Times New Roman"/>
-          <w:b w:val="0"/>
-          <w:color w:val="ff3333"/>
-          <w:sz w:val="24"/>
-          <w:rtl w:val="0"/>
-        </w:rPr>
-        <w:t xml:space="preserve">Implemented.</w:t>
-      </w:r>
-    </w:p>
-    <w:p>
-      <w:pPr>
-        <w:widowControl w:val="1"/>
-        <w:numPr>
-          <w:ilvl w:val="0"/>
-          <w:numId w:val="1"/>
-        </w:numPr>
-        <w:spacing w:lineRule="auto" w:after="0" w:line="276" w:before="0"/>
-        <w:ind w:left="360" w:right="0" w:hanging="359"/>
-        <w:contextualSpacing w:val="1"/>
-        <w:jc w:val="left"/>
-        <w:rPr>
-          <w:rFonts w:cs="Times New Roman" w:hAnsi="Times New Roman" w:eastAsia="Times New Roman" w:ascii="Times New Roman"/>
-          <w:b w:val="0"/>
-          <w:color w:val="000000"/>
-          <w:sz w:val="24"/>
-        </w:rPr>
-      </w:pPr>
-      <w:r>
-        <w:rPr>
-          <w:rFonts w:cs="Times New Roman" w:hAnsi="Times New Roman" w:eastAsia="Times New Roman" w:ascii="Times New Roman"/>
-          <w:b w:val="1"/>
-          <w:color w:val="000000"/>
-          <w:sz w:val="24"/>
-          <w:rtl w:val="0"/>
-        </w:rPr>
-        <w:t xml:space="preserve">Top banner</w:t>
-      </w:r>
-      <w:r>
-        <w:rPr>
-          <w:rFonts w:cs="Times New Roman" w:hAnsi="Times New Roman" w:eastAsia="Times New Roman" w:ascii="Times New Roman"/>
-          <w:b w:val="0"/>
-          <w:color w:val="000000"/>
-          <w:sz w:val="24"/>
-          <w:rtl w:val="0"/>
-        </w:rPr>
-        <w:t xml:space="preserve"> – We want to change the wording on the banner that always runs along the top. Rather than “Assess” we’d like to go with “Assess Your Options” and instead of “Justice Options” we’d like to go with “Learn About Justice Institutions”? (Is that too wordy? If so, maybe we could do “Justice Institutions”.) We just thought the old wording was confusing. We then also need to make this change on the home page.</w:t>
-      </w:r>
-    </w:p>
-    <w:p>
-      <w:pPr>
-        <w:widowControl w:val="1"/>
-        <w:spacing w:lineRule="auto" w:after="0" w:line="276" w:before="0"/>
-        <w:ind w:left="720" w:firstLine="0" w:right="0"/>
-        <w:contextualSpacing w:val="0"/>
-        <w:jc w:val="left"/>
-      </w:pPr>
-      <w:r>
-        <w:rPr>
-          <w:rFonts w:cs="Times New Roman" w:hAnsi="Times New Roman" w:eastAsia="Times New Roman" w:ascii="Times New Roman"/>
-          <w:b w:val="0"/>
-          <w:color w:val="ff3333"/>
-          <w:sz w:val="24"/>
-          <w:rtl w:val="0"/>
-        </w:rPr>
-        <w:t xml:space="preserve">OK.</w:t>
-      </w:r>
-    </w:p>
-    <w:p>
-      <w:pPr>
-        <w:widowControl w:val="1"/>
-        <w:spacing w:lineRule="auto" w:after="0" w:line="276" w:before="0"/>
-        <w:ind w:left="720" w:firstLine="0" w:right="0"/>
-        <w:contextualSpacing w:val="0"/>
-        <w:jc w:val="left"/>
-      </w:pPr>
-      <w:r>
-        <w:rPr>
-          <w:rFonts w:cs="Times New Roman" w:hAnsi="Times New Roman" w:eastAsia="Times New Roman" w:ascii="Times New Roman"/>
-          <w:b w:val="0"/>
-          <w:color w:val="ff3333"/>
-          <w:sz w:val="24"/>
-          <w:rtl w:val="0"/>
-        </w:rPr>
-        <w:t xml:space="preserve">Implemented, opted for 'Justice Institutions' as the full text was too much for the home page's middle column.</w:t>
-      </w:r>
-    </w:p>
-    <w:p>
-      <w:pPr>
-        <w:widowControl w:val="1"/>
-        <w:numPr>
-          <w:ilvl w:val="0"/>
-          <w:numId w:val="1"/>
-        </w:numPr>
-        <w:spacing w:lineRule="auto" w:after="0" w:line="276" w:before="0"/>
-        <w:ind w:left="360" w:right="0" w:hanging="359"/>
-        <w:contextualSpacing w:val="1"/>
-        <w:jc w:val="left"/>
-        <w:rPr>
-          <w:rFonts w:cs="Times New Roman" w:hAnsi="Times New Roman" w:eastAsia="Times New Roman" w:ascii="Times New Roman"/>
-          <w:b w:val="0"/>
-          <w:color w:val="000000"/>
-          <w:sz w:val="24"/>
-        </w:rPr>
-      </w:pPr>
-      <w:r>
-        <w:rPr>
-          <w:rFonts w:cs="Times New Roman" w:hAnsi="Times New Roman" w:eastAsia="Times New Roman" w:ascii="Times New Roman"/>
-          <w:b w:val="1"/>
-          <w:color w:val="000000"/>
-          <w:sz w:val="24"/>
-          <w:rtl w:val="0"/>
-        </w:rPr>
-        <w:t xml:space="preserve">Spacing on home page</w:t>
-      </w:r>
-      <w:r>
-        <w:rPr>
-          <w:rFonts w:cs="Times New Roman" w:hAnsi="Times New Roman" w:eastAsia="Times New Roman" w:ascii="Times New Roman"/>
-          <w:b w:val="0"/>
-          <w:color w:val="000000"/>
-          <w:sz w:val="24"/>
-          <w:rtl w:val="0"/>
-        </w:rPr>
-        <w:t xml:space="preserve"> – On the home page we’d like a bit more space between the three columns (the descriptions of the three options you can choose from) and smaller gaps between the words in each column. The contact information should also be farther down on the page if possible – more of a footer.</w:t>
-      </w:r>
-    </w:p>
-    <w:p>
-      <w:pPr>
-        <w:widowControl w:val="1"/>
-        <w:spacing w:lineRule="auto" w:after="0" w:line="276" w:before="0"/>
-        <w:ind w:left="720" w:firstLine="0" w:right="0"/>
-        <w:contextualSpacing w:val="0"/>
-        <w:jc w:val="left"/>
-      </w:pPr>
-      <w:r>
-        <w:rPr>
-          <w:rFonts w:cs="Times New Roman" w:hAnsi="Times New Roman" w:eastAsia="Times New Roman" w:ascii="Times New Roman"/>
-          <w:b w:val="0"/>
-          <w:color w:val="ff3333"/>
-          <w:sz w:val="24"/>
-          <w:rtl w:val="0"/>
-        </w:rPr>
-        <w:t xml:space="preserve">OK.</w:t>
-      </w:r>
-    </w:p>
-    <w:p>
-      <w:pPr>
-        <w:widowControl w:val="1"/>
-        <w:spacing w:lineRule="auto" w:after="0" w:line="276" w:before="0"/>
-        <w:ind w:left="720" w:firstLine="0" w:right="0"/>
-        <w:contextualSpacing w:val="0"/>
-        <w:jc w:val="left"/>
-      </w:pPr>
-      <w:r>
-        <w:rPr>
-          <w:rFonts w:cs="Times New Roman" w:hAnsi="Times New Roman" w:eastAsia="Times New Roman" w:ascii="Times New Roman"/>
-          <w:b w:val="0"/>
-          <w:color w:val="ff3333"/>
-          <w:sz w:val="24"/>
-          <w:rtl w:val="0"/>
-        </w:rPr>
-        <w:t xml:space="preserve">Had to disable text justification to reduce space between words, text no longer meets square dimensions.</w:t>
-      </w:r>
-    </w:p>
-    <w:p>
-      <w:pPr>
-        <w:widowControl w:val="1"/>
-        <w:spacing w:lineRule="auto" w:after="240" w:line="276" w:before="0"/>
-        <w:ind w:left="720" w:firstLine="0" w:right="0"/>
-        <w:contextualSpacing w:val="0"/>
-        <w:jc w:val="left"/>
-      </w:pPr>
-      <w:r>
-        <w:rPr>
-          <w:color w:val="ff3333"/>
-          <w:rtl w:val="0"/>
-        </w:rPr>
-        <w:t xml:space="preserve">Footer change implemented.</w:t>
+          <w:color w:val="ff3333"/>
+          <w:rtl w:val="0"/>
+        </w:rPr>
+        <w:t xml:space="preserve">Implemented, h</w:t>
+      </w:r>
+      <w:r>
+        <w:rPr>
+          <w:rFonts w:cs="Times New Roman" w:hAnsi="Times New Roman" w:eastAsia="Times New Roman" w:ascii="Times New Roman"/>
+          <w:b w:val="0"/>
+          <w:color w:val="ff3333"/>
+          <w:sz w:val="24"/>
+          <w:rtl w:val="0"/>
+        </w:rPr>
+        <w:t xml:space="preserve">ad to disable text justification to reduce space between words, text no longer meets square dimensions</w:t>
+      </w:r>
+      <w:r>
+        <w:rPr>
+          <w:color w:val="ff3333"/>
+          <w:rtl w:val="0"/>
+        </w:rPr>
+        <w:t xml:space="preserve">.</w:t>
       </w:r>
       <w:r>
         <w:rPr>
@@ -1480,13 +1395,40 @@
       </w:pPr>
       <w:r>
         <w:rPr>
-          <w:rFonts w:cs="Times New Roman" w:hAnsi="Times New Roman" w:eastAsia="Times New Roman" w:ascii="Times New Roman"/>
-          <w:b w:val="0"/>
-          <w:color w:val="ff3333"/>
-          <w:sz w:val="24"/>
-          <w:rtl w:val="0"/>
-        </w:rPr>
-        <w:t xml:space="preserve">Tom: Is the disclaimer provided later in this document?? I don't see any new text for the disclaimer in the 'available options' tab</w:t>
+          <w:color w:val="ff3333"/>
+          <w:u w:val="single"/>
+          <w:rtl w:val="0"/>
+        </w:rPr>
+        <w:t xml:space="preserve">Question</w:t>
+      </w:r>
+      <w:r>
+        <w:rPr>
+          <w:color w:val="ff3333"/>
+          <w:rtl w:val="0"/>
+        </w:rPr>
+        <w:t xml:space="preserve">:</w:t>
+      </w:r>
+      <w:r>
+        <w:rPr>
+          <w:rFonts w:cs="Times New Roman" w:hAnsi="Times New Roman" w:eastAsia="Times New Roman" w:ascii="Times New Roman"/>
+          <w:b w:val="0"/>
+          <w:color w:val="ff3333"/>
+          <w:sz w:val="24"/>
+          <w:rtl w:val="0"/>
+        </w:rPr>
+        <w:t xml:space="preserve"> Is the disclaimer provided later in this document?? I don't see any new text for the disclaimer in the 'available options' tab, only for the full disclaimer at the beginning of th</w:t>
+      </w:r>
+      <w:r>
+        <w:rPr>
+          <w:color w:val="ff3333"/>
+          <w:rtl w:val="0"/>
+        </w:rPr>
+        <w:t xml:space="preserve">e assessment.</w:t>
+      </w:r>
+      <w:r>
+        <w:rPr>
+          <w:rtl w:val="0"/>
+        </w:rPr>
       </w:r>
     </w:p>
     <w:p>
@@ -1718,7 +1660,7 @@
           <w:color w:val="ff3333"/>
           <w:rtl w:val="0"/>
         </w:rPr>
-        <w:t xml:space="preserve">Implemented an alternate approach - too many adjustments to create exactly what is described in these last two checkbox points.</w:t>
+        <w:t xml:space="preserve">Implemented a slightly different approach to what is requested for these two checkboxes - too many adjustments to create exactly what is described. Please review.</w:t>
       </w:r>
       <w:r>
         <w:rPr>
@@ -1765,13 +1707,13 @@
       </w:pPr>
       <w:r>
         <w:rPr>
-          <w:rFonts w:cs="Times New Roman" w:hAnsi="Times New Roman" w:eastAsia="Times New Roman" w:ascii="Times New Roman"/>
-          <w:b w:val="0"/>
-          <w:color w:val="ff3333"/>
-          <w:sz w:val="24"/>
-          <w:rtl w:val="0"/>
-        </w:rPr>
-        <w:t xml:space="preserve">OK, it would be much simpler to implement these changes if the Feedback tab raised the current feedback pop-up, instead of the same content being in a new tab. Perhaps it's best if Feedback is offered prominently (e.g. as a button) on each tab instead of having a separate tab.</w:t>
+          <w:rFonts w:cs="Arial" w:hAnsi="Arial" w:eastAsia="Arial" w:ascii="Arial"/>
+          <w:b w:val="0"/>
+          <w:color w:val="e36c0a"/>
+          <w:sz w:val="24"/>
+          <w:rtl w:val="0"/>
+        </w:rPr>
+        <w:t xml:space="preserve">We’re happy to go with whatever you think is best – a feedback button would be fine.</w:t>
       </w:r>
     </w:p>
     <w:p>
@@ -1784,13 +1726,54 @@
       </w:pPr>
       <w:r>
         <w:rPr>
-          <w:rFonts w:cs="Arial" w:hAnsi="Arial" w:eastAsia="Arial" w:ascii="Arial"/>
-          <w:b w:val="0"/>
-          <w:color w:val="e36c0a"/>
-          <w:sz w:val="24"/>
-          <w:rtl w:val="0"/>
-        </w:rPr>
-        <w:t xml:space="preserve">We’re happy to go with whatever you think is best – a feedback button would be fine.</w:t>
+          <w:color w:val="ff3333"/>
+          <w:rtl w:val="0"/>
+        </w:rPr>
+        <w:t xml:space="preserve">Implemented a button on this tab.</w:t>
+      </w:r>
+      <w:r>
+        <w:rPr>
+          <w:rtl w:val="0"/>
+        </w:rPr>
+      </w:r>
+    </w:p>
+    <w:p>
+      <w:pPr>
+        <w:widowControl w:val="1"/>
+        <w:numPr>
+          <w:ilvl w:val="0"/>
+          <w:numId w:val="1"/>
+        </w:numPr>
+        <w:spacing w:lineRule="auto" w:after="0" w:line="276" w:before="0"/>
+        <w:ind w:left="360" w:right="0" w:hanging="359"/>
+        <w:contextualSpacing w:val="1"/>
+        <w:jc w:val="left"/>
+        <w:rPr>
+          <w:rFonts w:cs="Times New Roman" w:hAnsi="Times New Roman" w:eastAsia="Times New Roman" w:ascii="Times New Roman"/>
+          <w:b w:val="0"/>
+          <w:color w:val="000000"/>
+          <w:sz w:val="24"/>
+        </w:rPr>
+      </w:pPr>
+      <w:r>
+        <w:rPr>
+          <w:rFonts w:cs="Times New Roman" w:hAnsi="Times New Roman" w:eastAsia="Times New Roman" w:ascii="Times New Roman"/>
+          <w:b w:val="1"/>
+          <w:color w:val="000000"/>
+          <w:sz w:val="24"/>
+          <w:rtl w:val="0"/>
+        </w:rPr>
+        <w:t xml:space="preserve">Question 2a</w:t>
+      </w:r>
+      <w:r>
+        <w:rPr>
+          <w:rFonts w:cs="Times New Roman" w:hAnsi="Times New Roman" w:eastAsia="Times New Roman" w:ascii="Times New Roman"/>
+          <w:b w:val="0"/>
+          <w:color w:val="000000"/>
+          <w:sz w:val="24"/>
+          <w:rtl w:val="0"/>
+        </w:rPr>
+        <w:t xml:space="preserve"> – An answer of “unknown” should be considered the same as an answer of “no”</w:t>
       </w:r>
     </w:p>
     <w:p>
@@ -1803,10 +1786,37 @@
       </w:pPr>
       <w:r>
         <w:rPr>
-          <w:color w:val="ff3333"/>
-          <w:rtl w:val="0"/>
-        </w:rPr>
-        <w:t xml:space="preserve">Implemented.</w:t>
+          <w:rFonts w:cs="Times New Roman" w:hAnsi="Times New Roman" w:eastAsia="Times New Roman" w:ascii="Times New Roman"/>
+          <w:b w:val="0"/>
+          <w:color w:val="ff3333"/>
+          <w:sz w:val="24"/>
+          <w:rtl w:val="0"/>
+        </w:rPr>
+        <w:t xml:space="preserve">It already is</w:t>
+      </w:r>
+      <w:r>
+        <w:rPr>
+          <w:color w:val="ff3333"/>
+          <w:rtl w:val="0"/>
+        </w:rPr>
+        <w:t xml:space="preserve"> - answering ‘Unknown’ leaves 2b greyed-out and skips ahead to 3.</w:t>
+      </w:r>
+      <w:r>
+        <w:rPr>
+          <w:rFonts w:cs="Times New Roman" w:hAnsi="Times New Roman" w:eastAsia="Times New Roman" w:ascii="Times New Roman"/>
+          <w:b w:val="0"/>
+          <w:color w:val="ff3333"/>
+          <w:sz w:val="24"/>
+          <w:rtl w:val="0"/>
+        </w:rPr>
+        <w:t xml:space="preserve"> Has un</w:t>
+      </w:r>
+      <w:r>
+        <w:rPr>
+          <w:color w:val="ff3333"/>
+          <w:rtl w:val="0"/>
+        </w:rPr>
+        <w:t xml:space="preserve">expected behaviour been observed during testing?</w:t>
       </w:r>
       <w:r>
         <w:rPr>
@@ -1840,17 +1850,17 @@
           <w:sz w:val="24"/>
           <w:rtl w:val="0"/>
         </w:rPr>
-        <w:t xml:space="preserve">Question 2a</w:t>
-      </w:r>
-      <w:r>
-        <w:rPr>
-          <w:rFonts w:cs="Times New Roman" w:hAnsi="Times New Roman" w:eastAsia="Times New Roman" w:ascii="Times New Roman"/>
-          <w:b w:val="0"/>
-          <w:color w:val="000000"/>
-          <w:sz w:val="24"/>
-          <w:rtl w:val="0"/>
-        </w:rPr>
-        <w:t xml:space="preserve"> – An answer of “unknown” should be considered the same as an answer of “no”</w:t>
+        <w:t xml:space="preserve">Question 2b</w:t>
+      </w:r>
+      <w:r>
+        <w:rPr>
+          <w:rFonts w:cs="Times New Roman" w:hAnsi="Times New Roman" w:eastAsia="Times New Roman" w:ascii="Times New Roman"/>
+          <w:b w:val="0"/>
+          <w:color w:val="000000"/>
+          <w:sz w:val="24"/>
+          <w:rtl w:val="0"/>
+        </w:rPr>
+        <w:t xml:space="preserve"> – If in Question 2b the nationality of other people who also committed the crimes was left as "Please select" then the International Criminal Court remained an option even when the date in question 3 was earlier than July 1, 2002 (which it should not be). However, as soon as you input any nationality in question 2b, the ICC appears to no longer be an option before July 1, 2002 (which is correct). So, having no answer for 2b somehow incorrectly trumps the date that the crimes occurred. </w:t>
       </w:r>
     </w:p>
     <w:p>
@@ -1863,13 +1873,10 @@
       </w:pPr>
       <w:r>
         <w:rPr>
-          <w:rFonts w:cs="Times New Roman" w:hAnsi="Times New Roman" w:eastAsia="Times New Roman" w:ascii="Times New Roman"/>
-          <w:b w:val="0"/>
-          <w:color w:val="ff3333"/>
-          <w:sz w:val="24"/>
-          <w:rtl w:val="0"/>
-        </w:rPr>
-        <w:t xml:space="preserve">It already is ?</w:t>
+          <w:color w:val="ff3333"/>
+          <w:rtl w:val="0"/>
+        </w:rPr>
+        <w:t xml:space="preserve">Resolved. This issue affected all mechanisms but in an unusual way, which was dependent on whether the answer to question 1 was a relevant country before q2a was answered. This required a well-understood but quite fundamental change to the question / mechanism logic so it would be wise to re-test a number of mechanisms just to verify they are still functioning as expected. My testing has gone well so far.</w:t>
       </w:r>
     </w:p>
     <w:p>
@@ -1898,17 +1905,17 @@
           <w:sz w:val="24"/>
           <w:rtl w:val="0"/>
         </w:rPr>
-        <w:t xml:space="preserve">Question 2b</w:t>
-      </w:r>
-      <w:r>
-        <w:rPr>
-          <w:rFonts w:cs="Times New Roman" w:hAnsi="Times New Roman" w:eastAsia="Times New Roman" w:ascii="Times New Roman"/>
-          <w:b w:val="0"/>
-          <w:color w:val="000000"/>
-          <w:sz w:val="24"/>
-          <w:rtl w:val="0"/>
-        </w:rPr>
-        <w:t xml:space="preserve"> – If in Question 2b the nationality of other people who also committed the crimes was left as "Please select" then the International Criminal Court remained an option even when the date in question 3 was earlier than July 1, 2002 (which it should not be). However, as soon as you input any nationality in question 2b, the ICC appears to no longer be an option before July 1, 2002 (which is correct). So, having no answer for 2b somehow incorrectly trumps the date that the crimes occurred. </w:t>
+        <w:t xml:space="preserve">Question 3</w:t>
+      </w:r>
+      <w:r>
+        <w:rPr>
+          <w:rFonts w:cs="Times New Roman" w:hAnsi="Times New Roman" w:eastAsia="Times New Roman" w:ascii="Times New Roman"/>
+          <w:b w:val="0"/>
+          <w:color w:val="000000"/>
+          <w:sz w:val="24"/>
+          <w:rtl w:val="0"/>
+        </w:rPr>
+        <w:t xml:space="preserve"> – Can the dropdown for ‘year’ in the calendar go back to 1900 rather than 1950? (By the way, if you type it in manually, it will accept years before 1950)</w:t>
       </w:r>
     </w:p>
     <w:p>
@@ -1927,7 +1934,41 @@
           <w:sz w:val="24"/>
           <w:rtl w:val="0"/>
         </w:rPr>
-        <w:t xml:space="preserve">This is working as designed. In the scenario described the user has said 'Yes, one of the abusers was a citizen of another country' but has not yet said which country the abuser was a citizen of. As a result we do not yet know that ICC is eliminated. A date earlier than July 1, 2002 could be valid depending on which country is selected for the currently unanswered 2b. If the user selects 'No' or 'Unknown' in 2a the ICC is correctly eliminated. In my opinion this is the most sensible approach and it is aligned with the tool's philosophy that mechanisms are available until proven otherwise.</w:t>
+        <w:t xml:space="preserve">Changed to 1900. It's fine if the user can manually enter an earlier date at t</w:t>
+      </w:r>
+      <w:r>
+        <w:rPr>
+          <w:color w:val="ff3333"/>
+          <w:rtl w:val="0"/>
+        </w:rPr>
+        <w:t xml:space="preserve">ext</w:t>
+      </w:r>
+      <w:r>
+        <w:rPr>
+          <w:rFonts w:cs="Times New Roman" w:hAnsi="Times New Roman" w:eastAsia="Times New Roman" w:ascii="Times New Roman"/>
+          <w:b w:val="0"/>
+          <w:color w:val="ff3333"/>
+          <w:sz w:val="24"/>
+          <w:rtl w:val="0"/>
+        </w:rPr>
+        <w:t xml:space="preserve"> - the 1950 limit was only imposed to keep the list of selectable years to a manageable size and avoid excessive scrolling in the year d</w:t>
+      </w:r>
+      <w:r>
+        <w:rPr>
+          <w:color w:val="ff3333"/>
+          <w:rtl w:val="0"/>
+        </w:rPr>
+        <w:t xml:space="preserve">rop-down menu</w:t>
+      </w:r>
+      <w:r>
+        <w:rPr>
+          <w:rFonts w:cs="Times New Roman" w:hAnsi="Times New Roman" w:eastAsia="Times New Roman" w:ascii="Times New Roman"/>
+          <w:b w:val="0"/>
+          <w:color w:val="ff3333"/>
+          <w:sz w:val="24"/>
+          <w:rtl w:val="0"/>
+        </w:rPr>
+        <w:t xml:space="preserve">.</w:t>
       </w:r>
     </w:p>
     <w:p>
@@ -1966,98 +2007,7 @@
           <w:sz w:val="24"/>
           <w:rtl w:val="0"/>
         </w:rPr>
-        <w:t xml:space="preserve"> – Can the dropdown for ‘year’ in the calendar go back to 1900 rather than 1950? (By the way, if you type it in manually, it will accept years before 1950)</w:t>
-      </w:r>
-    </w:p>
-    <w:p>
-      <w:pPr>
-        <w:widowControl w:val="1"/>
-        <w:spacing w:lineRule="auto" w:after="0" w:line="276" w:before="0"/>
-        <w:ind w:left="720" w:firstLine="0" w:right="0"/>
-        <w:contextualSpacing w:val="0"/>
-        <w:jc w:val="left"/>
-      </w:pPr>
-      <w:r>
-        <w:rPr>
-          <w:rFonts w:cs="Times New Roman" w:hAnsi="Times New Roman" w:eastAsia="Times New Roman" w:ascii="Times New Roman"/>
-          <w:b w:val="0"/>
-          <w:color w:val="ff3333"/>
-          <w:sz w:val="24"/>
-          <w:rtl w:val="0"/>
-        </w:rPr>
-        <w:t xml:space="preserve">Changed to 1900. It's fine if the user can manually enter an earlier date - the 1950 limit was only imposed to keep the list of selectable years to a manageable size and avoid excessive scrolling.</w:t>
-      </w:r>
-    </w:p>
-    <w:p>
-      <w:pPr>
-        <w:widowControl w:val="1"/>
-        <w:numPr>
-          <w:ilvl w:val="0"/>
-          <w:numId w:val="1"/>
-        </w:numPr>
-        <w:spacing w:lineRule="auto" w:after="0" w:line="276" w:before="0"/>
-        <w:ind w:left="360" w:right="0" w:hanging="359"/>
-        <w:contextualSpacing w:val="1"/>
-        <w:jc w:val="left"/>
-        <w:rPr>
-          <w:rFonts w:cs="Times New Roman" w:hAnsi="Times New Roman" w:eastAsia="Times New Roman" w:ascii="Times New Roman"/>
-          <w:b w:val="0"/>
-          <w:color w:val="000000"/>
-          <w:sz w:val="24"/>
-        </w:rPr>
-      </w:pPr>
-      <w:r>
-        <w:rPr>
-          <w:rFonts w:cs="Times New Roman" w:hAnsi="Times New Roman" w:eastAsia="Times New Roman" w:ascii="Times New Roman"/>
-          <w:b w:val="1"/>
-          <w:color w:val="000000"/>
-          <w:sz w:val="24"/>
-          <w:rtl w:val="0"/>
-        </w:rPr>
-        <w:t xml:space="preserve">Question 3</w:t>
-      </w:r>
-      <w:r>
-        <w:rPr>
-          <w:rFonts w:cs="Times New Roman" w:hAnsi="Times New Roman" w:eastAsia="Times New Roman" w:ascii="Times New Roman"/>
-          <w:b w:val="0"/>
-          <w:color w:val="000000"/>
-          <w:sz w:val="24"/>
-          <w:rtl w:val="0"/>
-        </w:rPr>
         <w:t xml:space="preserve"> – We had at least 3 problems with the calendar: a) Sometimes clicking on the calendar would just take you to the next step (i.e. not letting you select a date). b) Sometimes once you had inputted a date and then moved on to another question, if you wanted to go back and change the date, just clicking on the correct date in the calendar wouldn’t work – you had to manually type it in and hit enter. C) Sometimes clicking in the box to type the date manually made the box temporarily disappear.</w:t>
-      </w:r>
-    </w:p>
-    <w:p>
-      <w:pPr>
-        <w:widowControl w:val="1"/>
-        <w:spacing w:lineRule="auto" w:after="0" w:line="276" w:before="0"/>
-        <w:ind w:left="720" w:firstLine="0" w:right="0"/>
-        <w:contextualSpacing w:val="0"/>
-        <w:jc w:val="left"/>
-      </w:pPr>
-      <w:r>
-        <w:rPr>
-          <w:rFonts w:cs="Times New Roman" w:hAnsi="Times New Roman" w:eastAsia="Times New Roman" w:ascii="Times New Roman"/>
-          <w:b w:val="0"/>
-          <w:color w:val="ff3333"/>
-          <w:sz w:val="24"/>
-          <w:rtl w:val="0"/>
-        </w:rPr>
-        <w:t xml:space="preserve">I will need some more information on the device(s) that was used when these issues were encountered. I haven't seen any similar issues on my laptop or my Android phone.</w:t>
-      </w:r>
-    </w:p>
-    <w:p>
-      <w:pPr>
-        <w:widowControl w:val="1"/>
-        <w:spacing w:lineRule="auto" w:after="0" w:line="276" w:before="0"/>
-        <w:ind w:left="720" w:firstLine="0" w:right="0"/>
-        <w:contextualSpacing w:val="0"/>
-        <w:jc w:val="left"/>
-      </w:pPr>
-      <w:r>
-        <w:rPr>
-          <w:rtl w:val="0"/>
-        </w:rPr>
       </w:r>
     </w:p>
     <w:p>
@@ -2118,7 +2068,7 @@
           <w:color w:val="ff3333"/>
           <w:rtl w:val="0"/>
         </w:rPr>
-        <w:t xml:space="preserve">I was never able to recreate any of these issues and can’t think of anything that might cause them to occur. However it is possible that the calendar I was using contained bugs. A new version of the calendar has since been released and the OfJ tool is now using this version. This may have an effect on the incorrect behaviour. </w:t>
+        <w:t xml:space="preserve">I was never able to recreate any of these issues and can’t think of anything that might cause them to occur. However it is possible that the calendar version I was using contained bugs. A new version of the calendar has since been released and the OfJ tool is now using this updated version. This may have an effect on the incorrect behaviour. Please let me know if you can replicate these issues.</w:t>
       </w:r>
       <w:r>
         <w:rPr>
@@ -2175,13 +2125,15 @@
       </w:pPr>
       <w:r>
         <w:rPr>
-          <w:rFonts w:cs="Times New Roman" w:hAnsi="Times New Roman" w:eastAsia="Times New Roman" w:ascii="Times New Roman"/>
-          <w:b w:val="0"/>
-          <w:color w:val="ff3333"/>
-          <w:sz w:val="24"/>
-          <w:rtl w:val="0"/>
-        </w:rPr>
-        <w:t xml:space="preserve">Done</w:t>
+          <w:color w:val="ff3333"/>
+          <w:rtl w:val="0"/>
+        </w:rPr>
+        <w:t xml:space="preserve">Implemented.</w:t>
+      </w:r>
+      <w:r>
+        <w:rPr>
+          <w:rtl w:val="0"/>
+        </w:rPr>
       </w:r>
     </w:p>
     <w:p>
@@ -2233,13 +2185,20 @@
       </w:pPr>
       <w:r>
         <w:rPr>
-          <w:rFonts w:cs="Times New Roman" w:hAnsi="Times New Roman" w:eastAsia="Times New Roman" w:ascii="Times New Roman"/>
-          <w:b w:val="0"/>
-          <w:color w:val="ff3333"/>
-          <w:sz w:val="24"/>
-          <w:rtl w:val="0"/>
-        </w:rPr>
-        <w:t xml:space="preserve">Done.</w:t>
+          <w:color w:val="ff3333"/>
+          <w:rtl w:val="0"/>
+        </w:rPr>
+        <w:t xml:space="preserve">Implemented</w:t>
+      </w:r>
+      <w:r>
+        <w:rPr>
+          <w:rFonts w:cs="Times New Roman" w:hAnsi="Times New Roman" w:eastAsia="Times New Roman" w:ascii="Times New Roman"/>
+          <w:b w:val="0"/>
+          <w:color w:val="ff3333"/>
+          <w:sz w:val="24"/>
+          <w:rtl w:val="0"/>
+        </w:rPr>
+        <w:t xml:space="preserve">.</w:t>
       </w:r>
     </w:p>
     <w:p>
@@ -2291,13 +2250,20 @@
       </w:pPr>
       <w:r>
         <w:rPr>
-          <w:rFonts w:cs="Times New Roman" w:hAnsi="Times New Roman" w:eastAsia="Times New Roman" w:ascii="Times New Roman"/>
-          <w:b w:val="0"/>
-          <w:color w:val="ff3333"/>
-          <w:sz w:val="24"/>
-          <w:rtl w:val="0"/>
-        </w:rPr>
-        <w:t xml:space="preserve">Done.</w:t>
+          <w:color w:val="ff3333"/>
+          <w:rtl w:val="0"/>
+        </w:rPr>
+        <w:t xml:space="preserve">Implemented</w:t>
+      </w:r>
+      <w:r>
+        <w:rPr>
+          <w:rFonts w:cs="Times New Roman" w:hAnsi="Times New Roman" w:eastAsia="Times New Roman" w:ascii="Times New Roman"/>
+          <w:b w:val="0"/>
+          <w:color w:val="ff3333"/>
+          <w:sz w:val="24"/>
+          <w:rtl w:val="0"/>
+        </w:rPr>
+        <w:t xml:space="preserve">.</w:t>
       </w:r>
     </w:p>
     <w:p>
@@ -2355,7 +2321,19 @@
           <w:sz w:val="24"/>
           <w:rtl w:val="0"/>
         </w:rPr>
-        <w:t xml:space="preserve">Fixed, but does this make sense in its fixed state? Surely the crimes the court is interested in occurred before 2002/07/03 (i.e. the early 90s)???</w:t>
+        <w:t xml:space="preserve">Fixed</w:t>
+      </w:r>
+      <w:r>
+        <w:rPr>
+          <w:color w:val="ff3333"/>
+          <w:rtl w:val="0"/>
+        </w:rPr>
+        <w:t xml:space="preserve">, caused by a typo in the data configuration file.</w:t>
+      </w:r>
+      <w:r>
+        <w:rPr>
+          <w:rtl w:val="0"/>
+        </w:rPr>
       </w:r>
     </w:p>
     <w:p>
@@ -2407,13 +2385,20 @@
       </w:pPr>
       <w:r>
         <w:rPr>
-          <w:rFonts w:cs="Times New Roman" w:hAnsi="Times New Roman" w:eastAsia="Times New Roman" w:ascii="Times New Roman"/>
-          <w:b w:val="0"/>
-          <w:color w:val="ff3333"/>
-          <w:sz w:val="24"/>
-          <w:rtl w:val="0"/>
-        </w:rPr>
-        <w:t xml:space="preserve">Done.</w:t>
+          <w:color w:val="ff3333"/>
+          <w:rtl w:val="0"/>
+        </w:rPr>
+        <w:t xml:space="preserve">Implemented</w:t>
+      </w:r>
+      <w:r>
+        <w:rPr>
+          <w:rFonts w:cs="Times New Roman" w:hAnsi="Times New Roman" w:eastAsia="Times New Roman" w:ascii="Times New Roman"/>
+          <w:b w:val="0"/>
+          <w:color w:val="ff3333"/>
+          <w:sz w:val="24"/>
+          <w:rtl w:val="0"/>
+        </w:rPr>
+        <w:t xml:space="preserve">.</w:t>
       </w:r>
     </w:p>
     <w:p>
@@ -2465,13 +2450,20 @@
       </w:pPr>
       <w:r>
         <w:rPr>
-          <w:rFonts w:cs="Times New Roman" w:hAnsi="Times New Roman" w:eastAsia="Times New Roman" w:ascii="Times New Roman"/>
-          <w:b w:val="0"/>
-          <w:color w:val="ff3333"/>
-          <w:sz w:val="24"/>
-          <w:rtl w:val="0"/>
-        </w:rPr>
-        <w:t xml:space="preserve">Done.</w:t>
+          <w:color w:val="ff3333"/>
+          <w:rtl w:val="0"/>
+        </w:rPr>
+        <w:t xml:space="preserve">Implemented</w:t>
+      </w:r>
+      <w:r>
+        <w:rPr>
+          <w:rFonts w:cs="Times New Roman" w:hAnsi="Times New Roman" w:eastAsia="Times New Roman" w:ascii="Times New Roman"/>
+          <w:b w:val="0"/>
+          <w:color w:val="ff3333"/>
+          <w:sz w:val="24"/>
+          <w:rtl w:val="0"/>
+        </w:rPr>
+        <w:t xml:space="preserve">.</w:t>
       </w:r>
     </w:p>
     <w:p>
@@ -2583,13 +2575,20 @@
       </w:pPr>
       <w:r>
         <w:rPr>
-          <w:rFonts w:cs="Times New Roman" w:hAnsi="Times New Roman" w:eastAsia="Times New Roman" w:ascii="Times New Roman"/>
-          <w:b w:val="0"/>
-          <w:color w:val="ff3333"/>
-          <w:sz w:val="24"/>
-          <w:rtl w:val="0"/>
-        </w:rPr>
-        <w:t xml:space="preserve">Done.</w:t>
+          <w:color w:val="ff3333"/>
+          <w:rtl w:val="0"/>
+        </w:rPr>
+        <w:t xml:space="preserve">Implemented</w:t>
+      </w:r>
+      <w:r>
+        <w:rPr>
+          <w:rFonts w:cs="Times New Roman" w:hAnsi="Times New Roman" w:eastAsia="Times New Roman" w:ascii="Times New Roman"/>
+          <w:b w:val="0"/>
+          <w:color w:val="ff3333"/>
+          <w:sz w:val="24"/>
+          <w:rtl w:val="0"/>
+        </w:rPr>
+        <w:t xml:space="preserve">.</w:t>
       </w:r>
     </w:p>
     <w:p>
@@ -2763,7 +2762,36 @@
           <w:sz w:val="24"/>
           <w:rtl w:val="0"/>
         </w:rPr>
-        <w:t xml:space="preserve">I don't see the issue here - this is exactly how CEDAW currently works. Checking any of the listed abuses alongside “Abuse against a woman” correctly makes CEDAW available. There could be some confusion here as the available mechanisms are re-assessed each time a checkbox is checked. As at least two checkboxes are required for CEDAW this means that on the first checkbox, regardless of which one it is, CEDAW becomes unavailable until the second checkbox is checked.</w:t>
+        <w:t xml:space="preserve">I don't see the issue here - th</w:t>
+      </w:r>
+      <w:r>
+        <w:rPr>
+          <w:color w:val="ff3333"/>
+          <w:rtl w:val="0"/>
+        </w:rPr>
+        <w:t xml:space="preserve">e description above</w:t>
+      </w:r>
+      <w:r>
+        <w:rPr>
+          <w:rFonts w:cs="Times New Roman" w:hAnsi="Times New Roman" w:eastAsia="Times New Roman" w:ascii="Times New Roman"/>
+          <w:b w:val="0"/>
+          <w:color w:val="ff3333"/>
+          <w:sz w:val="24"/>
+          <w:rtl w:val="0"/>
+        </w:rPr>
+        <w:t xml:space="preserve"> is exactly how CEDAW currently works. Checking any of the listed abuses alongside “Abuse against a woman” correctly makes CEDAW available. There could be some confusion here as the available mechanisms are re-assessed each time any checkbox is checked. As at least two checkboxes are required for CEDAW this means that on the first checkbox, regardless of which one it is, CEDAW becomes unavailable until the second checkbox is checked. </w:t>
+      </w:r>
+      <w:r>
+        <w:rPr>
+          <w:color w:val="ff3333"/>
+          <w:rtl w:val="0"/>
+        </w:rPr>
+        <w:t xml:space="preserve">This is the result of a late-ish addition (the ‘abuse against a woman’ concept) to core application behaviour and would involve a lot of effort and risk to change.</w:t>
+      </w:r>
+      <w:r>
+        <w:rPr>
+          <w:rtl w:val="0"/>
+        </w:rPr>
       </w:r>
     </w:p>
     <w:p>
@@ -2815,13 +2843,20 @@
       </w:pPr>
       <w:r>
         <w:rPr>
-          <w:rFonts w:cs="Times New Roman" w:hAnsi="Times New Roman" w:eastAsia="Times New Roman" w:ascii="Times New Roman"/>
-          <w:b w:val="0"/>
-          <w:color w:val="ff3333"/>
-          <w:sz w:val="24"/>
-          <w:rtl w:val="0"/>
-        </w:rPr>
-        <w:t xml:space="preserve">Done.</w:t>
+          <w:color w:val="ff3333"/>
+          <w:rtl w:val="0"/>
+        </w:rPr>
+        <w:t xml:space="preserve">Implemented</w:t>
+      </w:r>
+      <w:r>
+        <w:rPr>
+          <w:rFonts w:cs="Times New Roman" w:hAnsi="Times New Roman" w:eastAsia="Times New Roman" w:ascii="Times New Roman"/>
+          <w:b w:val="0"/>
+          <w:color w:val="ff3333"/>
+          <w:sz w:val="24"/>
+          <w:rtl w:val="0"/>
+        </w:rPr>
+        <w:t xml:space="preserve">.</w:t>
       </w:r>
     </w:p>
     <w:p>
@@ -2879,7 +2914,24 @@
           <w:sz w:val="24"/>
           <w:rtl w:val="0"/>
         </w:rPr>
-        <w:t xml:space="preserve">Unknown is already an option. If selected, 'None of the above' will keep a mechanism available except if the mechanism previously required one of the following answers (and no other answers): Soldier in government's army, Police officer, Other government official.</w:t>
+        <w:t xml:space="preserve">Unknown is already an option</w:t>
+      </w:r>
+      <w:r>
+        <w:rPr>
+          <w:color w:val="ff3333"/>
+          <w:rtl w:val="0"/>
+        </w:rPr>
+        <w:t xml:space="preserve">, None of the above has been added. </w:t>
+      </w:r>
+      <w:r>
+        <w:rPr>
+          <w:rFonts w:cs="Times New Roman" w:hAnsi="Times New Roman" w:eastAsia="Times New Roman" w:ascii="Times New Roman"/>
+          <w:b w:val="0"/>
+          <w:color w:val="ff3333"/>
+          <w:sz w:val="24"/>
+          <w:rtl w:val="0"/>
+        </w:rPr>
+        <w:t xml:space="preserve">If selected, 'None of the above' will keep a mechanism available except if the mechanism previously required one of the following answers (and no other answers): Soldier in government's army, Police officer, Other government official.</w:t>
       </w:r>
     </w:p>
     <w:p>
@@ -3457,13 +3509,20 @@
       </w:r>
       <w:r>
         <w:rPr>
-          <w:rFonts w:cs="Times New Roman" w:hAnsi="Times New Roman" w:eastAsia="Times New Roman" w:ascii="Times New Roman"/>
-          <w:b w:val="0"/>
           <w:color w:val="ff0000"/>
-          <w:sz w:val="24"/>
-          <w:rtl w:val="0"/>
-        </w:rPr>
-        <w:t xml:space="preserve">Implemented</w:t>
+          <w:rtl w:val="0"/>
+        </w:rPr>
+        <w:t xml:space="preserve">All i</w:t>
+      </w:r>
+      <w:r>
+        <w:rPr>
+          <w:rFonts w:cs="Times New Roman" w:hAnsi="Times New Roman" w:eastAsia="Times New Roman" w:ascii="Times New Roman"/>
+          <w:b w:val="0"/>
+          <w:color w:val="ff0000"/>
+          <w:sz w:val="24"/>
+          <w:rtl w:val="0"/>
+        </w:rPr>
+        <w:t xml:space="preserve">mplemented</w:t>
       </w:r>
       <w:r>
         <w:rPr>

</xml_diff>